<commit_message>
small changes about __str__ and __repr__, update a new version of the definition for both operators used by vector and matrix
</commit_message>
<xml_diff>
--- a/arrai structure.docx
+++ b/arrai structure.docx
@@ -69,8 +69,6 @@
       <w:r>
         <w:t xml:space="preserve">Reshape </w:t>
       </w:r>
-      <w:bookmarkStart w:id="0" w:name="_GoBack"/>
-      <w:bookmarkEnd w:id="0"/>
     </w:p>
     <w:p>
       <w:proofErr w:type="spellStart"/>
@@ -82,6 +80,205 @@
         <w:t xml:space="preserve"> </w:t>
       </w:r>
     </w:p>
+    <w:p/>
+    <w:p>
+      <w:r>
+        <w:t xml:space="preserve">Table of methods to </w:t>
+      </w:r>
+      <w:proofErr w:type="spellStart"/>
+      <w:r>
+        <w:t>used</w:t>
+      </w:r>
+      <w:proofErr w:type="spellEnd"/>
+      <w:r>
+        <w:t xml:space="preserve"> by </w:t>
+      </w:r>
+      <w:proofErr w:type="spellStart"/>
+      <w:proofErr w:type="gramStart"/>
+      <w:r>
+        <w:t>arrai</w:t>
+      </w:r>
+      <w:proofErr w:type="spellEnd"/>
+      <w:r>
+        <w:t>(</w:t>
+      </w:r>
+      <w:proofErr w:type="gramEnd"/>
+      <w:r>
+        <w:t>both vector and matrix) and its operators</w:t>
+      </w:r>
+    </w:p>
+    <w:tbl>
+      <w:tblPr>
+        <w:tblStyle w:val="TableGrid"/>
+        <w:tblW w:w="0" w:type="auto"/>
+        <w:tblLook w:val="04A0" w:firstRow="1" w:lastRow="0" w:firstColumn="1" w:lastColumn="0" w:noHBand="0" w:noVBand="1"/>
+      </w:tblPr>
+      <w:tblGrid>
+        <w:gridCol w:w="3116"/>
+        <w:gridCol w:w="3117"/>
+        <w:gridCol w:w="3117"/>
+      </w:tblGrid>
+      <w:tr>
+        <w:tc>
+          <w:tcPr>
+            <w:tcW w:w="3116" w:type="dxa"/>
+          </w:tcPr>
+          <w:p>
+            <w:r>
+              <w:t>operator</w:t>
+            </w:r>
+          </w:p>
+        </w:tc>
+        <w:tc>
+          <w:tcPr>
+            <w:tcW w:w="3117" w:type="dxa"/>
+          </w:tcPr>
+          <w:p>
+            <w:pPr>
+              <w:jc w:val="center"/>
+            </w:pPr>
+            <w:r>
+              <w:t>vector</w:t>
+            </w:r>
+          </w:p>
+        </w:tc>
+        <w:tc>
+          <w:tcPr>
+            <w:tcW w:w="3117" w:type="dxa"/>
+          </w:tcPr>
+          <w:p>
+            <w:r>
+              <w:t>matrix</w:t>
+            </w:r>
+          </w:p>
+        </w:tc>
+      </w:tr>
+      <w:tr>
+        <w:tc>
+          <w:tcPr>
+            <w:tcW w:w="3116" w:type="dxa"/>
+          </w:tcPr>
+          <w:p>
+            <w:r>
+              <w:t>Dot(a, b</w:t>
+            </w:r>
+            <w:r>
+              <w:t>)</w:t>
+            </w:r>
+          </w:p>
+        </w:tc>
+        <w:tc>
+          <w:tcPr>
+            <w:tcW w:w="3117" w:type="dxa"/>
+          </w:tcPr>
+          <w:p>
+            <w:r>
+              <w:t>Dot</w:t>
+            </w:r>
+            <w:r>
+              <w:t xml:space="preserve"> of vector</w:t>
+            </w:r>
+          </w:p>
+        </w:tc>
+        <w:tc>
+          <w:tcPr>
+            <w:tcW w:w="3117" w:type="dxa"/>
+          </w:tcPr>
+          <w:p>
+            <w:r>
+              <w:t>-</w:t>
+            </w:r>
+          </w:p>
+        </w:tc>
+      </w:tr>
+      <w:tr>
+        <w:tc>
+          <w:tcPr>
+            <w:tcW w:w="3116" w:type="dxa"/>
+          </w:tcPr>
+          <w:p>
+            <w:r>
+              <w:rPr>
+                <w:rFonts w:hint="eastAsia"/>
+              </w:rPr>
+              <w:t>@</w:t>
+            </w:r>
+            <w:bookmarkStart w:id="0" w:name="_GoBack"/>
+            <w:bookmarkEnd w:id="0"/>
+          </w:p>
+          <w:p>
+            <w:r>
+              <w:t xml:space="preserve">if </w:t>
+            </w:r>
+            <w:r>
+              <w:t xml:space="preserve">one of </w:t>
+            </w:r>
+            <w:proofErr w:type="gramStart"/>
+            <w:r>
+              <w:t>a</w:t>
+            </w:r>
+            <w:proofErr w:type="gramEnd"/>
+            <w:r>
+              <w:t xml:space="preserve"> or b are 0-D, will just do scalar multiplication</w:t>
+            </w:r>
+          </w:p>
+          <w:p/>
+        </w:tc>
+        <w:tc>
+          <w:tcPr>
+            <w:tcW w:w="3117" w:type="dxa"/>
+          </w:tcPr>
+          <w:p>
+            <w:r>
+              <w:t>Multiplication of vector to get matrix</w:t>
+            </w:r>
+          </w:p>
+        </w:tc>
+        <w:tc>
+          <w:tcPr>
+            <w:tcW w:w="3117" w:type="dxa"/>
+          </w:tcPr>
+          <w:p>
+            <w:r>
+              <w:t>multiplication of matrix</w:t>
+            </w:r>
+          </w:p>
+        </w:tc>
+      </w:tr>
+      <w:tr>
+        <w:tc>
+          <w:tcPr>
+            <w:tcW w:w="3116" w:type="dxa"/>
+          </w:tcPr>
+          <w:p>
+            <w:r>
+              <w:t>+/-</w:t>
+            </w:r>
+          </w:p>
+        </w:tc>
+        <w:tc>
+          <w:tcPr>
+            <w:tcW w:w="3117" w:type="dxa"/>
+          </w:tcPr>
+          <w:p>
+            <w:r>
+              <w:t>Addition and subtraction</w:t>
+            </w:r>
+          </w:p>
+        </w:tc>
+        <w:tc>
+          <w:tcPr>
+            <w:tcW w:w="3117" w:type="dxa"/>
+          </w:tcPr>
+          <w:p>
+            <w:r>
+              <w:t>Addition and subtraction</w:t>
+            </w:r>
+          </w:p>
+        </w:tc>
+      </w:tr>
+    </w:tbl>
+    <w:p/>
     <w:sectPr>
       <w:pgSz w:w="12240" w:h="15840"/>
       <w:pgMar w:top="1440" w:right="1440" w:bottom="1440" w:left="1440" w:header="720" w:footer="720" w:gutter="0"/>
@@ -517,6 +714,25 @@
     <w:semiHidden/>
     <w:unhideWhenUsed/>
   </w:style>
+  <w:style w:type="table" w:styleId="TableGrid">
+    <w:name w:val="Table Grid"/>
+    <w:basedOn w:val="TableNormal"/>
+    <w:uiPriority w:val="39"/>
+    <w:rsid w:val="0074012D"/>
+    <w:pPr>
+      <w:spacing w:after="0" w:line="240" w:lineRule="auto"/>
+    </w:pPr>
+    <w:tblPr>
+      <w:tblBorders>
+        <w:top w:val="single" w:sz="4" w:space="0" w:color="auto"/>
+        <w:left w:val="single" w:sz="4" w:space="0" w:color="auto"/>
+        <w:bottom w:val="single" w:sz="4" w:space="0" w:color="auto"/>
+        <w:right w:val="single" w:sz="4" w:space="0" w:color="auto"/>
+        <w:insideH w:val="single" w:sz="4" w:space="0" w:color="auto"/>
+        <w:insideV w:val="single" w:sz="4" w:space="0" w:color="auto"/>
+      </w:tblBorders>
+    </w:tblPr>
+  </w:style>
 </w:styles>
 </file>
 

</xml_diff>

<commit_message>
update arrai to only have 2S array inside
</commit_message>
<xml_diff>
--- a/arrai structure.docx
+++ b/arrai structure.docx
@@ -3,13 +3,14 @@
 <w:document xmlns:wpc="http://schemas.microsoft.com/office/word/2010/wordprocessingCanvas" xmlns:cx="http://schemas.microsoft.com/office/drawing/2014/chartex" xmlns:mc="http://schemas.openxmlformats.org/markup-compatibility/2006" xmlns:o="urn:schemas-microsoft-com:office:office" xmlns:r="http://schemas.openxmlformats.org/officeDocument/2006/relationships" xmlns:m="http://schemas.openxmlformats.org/officeDocument/2006/math" xmlns:v="urn:schemas-microsoft-com:vml" xmlns:wp14="http://schemas.microsoft.com/office/word/2010/wordprocessingDrawing" xmlns:wp="http://schemas.openxmlformats.org/drawingml/2006/wordprocessingDrawing" xmlns:w10="urn:schemas-microsoft-com:office:word" xmlns:w="http://schemas.openxmlformats.org/wordprocessingml/2006/main" xmlns:w14="http://schemas.microsoft.com/office/word/2010/wordml" xmlns:w15="http://schemas.microsoft.com/office/word/2012/wordml" xmlns:w16se="http://schemas.microsoft.com/office/word/2015/wordml/symex" xmlns:wpg="http://schemas.microsoft.com/office/word/2010/wordprocessingGroup" xmlns:wpi="http://schemas.microsoft.com/office/word/2010/wordprocessingInk" xmlns:wne="http://schemas.microsoft.com/office/word/2006/wordml" xmlns:wps="http://schemas.microsoft.com/office/word/2010/wordprocessingShape" mc:Ignorable="w14 w15 w16se wp14">
   <w:body>
     <w:p>
-      <w:proofErr w:type="spellStart"/>
-      <w:r>
-        <w:t>Arrai</w:t>
-      </w:r>
-      <w:proofErr w:type="spellEnd"/>
-      <w:r>
-        <w:t xml:space="preserve"> structure:</w:t>
+      <w:r>
+        <w:t>Arrai structure</w:t>
+      </w:r>
+      <w:r>
+        <w:t>(only exist 2d inside)</w:t>
+      </w:r>
+      <w:r>
+        <w:t>:</w:t>
       </w:r>
     </w:p>
     <w:p>
@@ -18,13 +19,24 @@
       </w:r>
     </w:p>
     <w:p>
-      <w:proofErr w:type="spellStart"/>
+      <w:pPr>
+        <w:rPr>
+          <w:rFonts w:hint="eastAsia"/>
+        </w:rPr>
+      </w:pPr>
       <w:r>
         <w:t>Ndim</w:t>
       </w:r>
-      <w:proofErr w:type="spellEnd"/>
-    </w:p>
-    <w:p>
+      <w:r>
+        <w:t>(is always 2)</w:t>
+      </w:r>
+    </w:p>
+    <w:p>
+      <w:pPr>
+        <w:rPr>
+          <w:rFonts w:hint="eastAsia"/>
+        </w:rPr>
+      </w:pPr>
       <w:r>
         <w:t>Shape</w:t>
       </w:r>
@@ -38,6 +50,9 @@
       <w:r>
         <w:t>Array</w:t>
       </w:r>
+      <w:r>
+        <w:t>(is always 2S array)</w:t>
+      </w:r>
     </w:p>
     <w:p/>
     <w:p>
@@ -47,64 +62,81 @@
     </w:p>
     <w:p>
       <w:r>
+        <w:t xml:space="preserve">***all shape that used as parameter, its length only can be 2(only doing for </w:t>
+      </w:r>
+      <w:bookmarkStart w:id="0" w:name="_GoBack"/>
+      <w:bookmarkEnd w:id="0"/>
+      <w:r>
+        <w:t>matrix)</w:t>
+      </w:r>
+    </w:p>
+    <w:p>
+      <w:r>
         <w:t>Ones</w:t>
       </w:r>
+      <w:r>
+        <w:t>(shape)</w:t>
+      </w:r>
     </w:p>
     <w:p>
       <w:r>
         <w:t>Zeros</w:t>
       </w:r>
+      <w:r>
+        <w:t>(</w:t>
+      </w:r>
+      <w:r>
+        <w:t>shape</w:t>
+      </w:r>
+      <w:r>
+        <w:t>)</w:t>
+      </w:r>
     </w:p>
     <w:p>
       <w:r>
         <w:t>Identity</w:t>
       </w:r>
-    </w:p>
-    <w:p>
-      <w:r>
-        <w:t xml:space="preserve">Full </w:t>
-      </w:r>
-    </w:p>
-    <w:p>
-      <w:r>
-        <w:t xml:space="preserve">Reshape </w:t>
-      </w:r>
-    </w:p>
-    <w:p>
-      <w:proofErr w:type="spellStart"/>
-      <w:r>
-        <w:t>Arange</w:t>
-      </w:r>
-      <w:proofErr w:type="spellEnd"/>
-      <w:r>
-        <w:t xml:space="preserve"> </w:t>
+      <w:r>
+        <w:t>(</w:t>
+      </w:r>
+      <w:r>
+        <w:t>shape</w:t>
+      </w:r>
+      <w:r>
+        <w:t>)</w:t>
+      </w:r>
+    </w:p>
+    <w:p>
+      <w:r>
+        <w:t>Full(</w:t>
+      </w:r>
+      <w:r>
+        <w:t>shape</w:t>
+      </w:r>
+      <w:r>
+        <w:t>, value)</w:t>
+      </w:r>
+    </w:p>
+    <w:p>
+      <w:r>
+        <w:t>Reshape(</w:t>
+      </w:r>
+      <w:r>
+        <w:t>shape</w:t>
+      </w:r>
+      <w:r>
+        <w:t>)</w:t>
+      </w:r>
+    </w:p>
+    <w:p>
+      <w:r>
+        <w:t>Arange(range)</w:t>
       </w:r>
     </w:p>
     <w:p/>
     <w:p>
       <w:r>
-        <w:t xml:space="preserve">Table of methods to </w:t>
-      </w:r>
-      <w:proofErr w:type="spellStart"/>
-      <w:r>
-        <w:t>used</w:t>
-      </w:r>
-      <w:proofErr w:type="spellEnd"/>
-      <w:r>
-        <w:t xml:space="preserve"> by </w:t>
-      </w:r>
-      <w:proofErr w:type="spellStart"/>
-      <w:proofErr w:type="gramStart"/>
-      <w:r>
-        <w:t>arrai</w:t>
-      </w:r>
-      <w:proofErr w:type="spellEnd"/>
-      <w:r>
-        <w:t>(</w:t>
-      </w:r>
-      <w:proofErr w:type="gramEnd"/>
-      <w:r>
-        <w:t>both vector and matrix) and its operators</w:t>
+        <w:t>Table of methods to used by arrai(both vector and matrix) and its operators</w:t>
       </w:r>
     </w:p>
     <w:tbl>
@@ -138,7 +170,7 @@
               <w:jc w:val="center"/>
             </w:pPr>
             <w:r>
-              <w:t>vector</w:t>
+              <w:t>Vector(1,m)/(m,1)</w:t>
             </w:r>
           </w:p>
         </w:tc>
@@ -148,7 +180,16 @@
           </w:tcPr>
           <w:p>
             <w:r>
-              <w:t>matrix</w:t>
+              <w:t>M</w:t>
+            </w:r>
+            <w:r>
+              <w:t>atrix</w:t>
+            </w:r>
+            <w:r>
+              <w:rPr>
+                <w:rFonts w:hint="eastAsia"/>
+              </w:rPr>
+              <w:t>(m,n)</w:t>
             </w:r>
           </w:p>
         </w:tc>
@@ -173,10 +214,7 @@
           </w:tcPr>
           <w:p>
             <w:r>
-              <w:t>Dot</w:t>
-            </w:r>
-            <w:r>
-              <w:t xml:space="preserve"> of vector</w:t>
+              <w:t>Dot of vector</w:t>
             </w:r>
           </w:p>
         </w:tc>
@@ -203,23 +241,10 @@
               </w:rPr>
               <w:t>@</w:t>
             </w:r>
-            <w:bookmarkStart w:id="0" w:name="_GoBack"/>
-            <w:bookmarkEnd w:id="0"/>
-          </w:p>
-          <w:p>
-            <w:r>
-              <w:t xml:space="preserve">if </w:t>
-            </w:r>
-            <w:r>
-              <w:t xml:space="preserve">one of </w:t>
-            </w:r>
-            <w:proofErr w:type="gramStart"/>
-            <w:r>
-              <w:t>a</w:t>
-            </w:r>
-            <w:proofErr w:type="gramEnd"/>
-            <w:r>
-              <w:t xml:space="preserve"> or b are 0-D, will just do scalar multiplication</w:t>
+          </w:p>
+          <w:p>
+            <w:r>
+              <w:t>if one of a or b are 0-D, will just do scalar multiplication</w:t>
             </w:r>
           </w:p>
           <w:p/>
@@ -252,6 +277,7 @@
           </w:tcPr>
           <w:p>
             <w:r>
+              <w:lastRenderedPageBreak/>
               <w:t>+/-</w:t>
             </w:r>
           </w:p>

</xml_diff>

<commit_message>
add and subtract functions done
</commit_message>
<xml_diff>
--- a/arrai structure.docx
+++ b/arrai structure.docx
@@ -62,12 +62,7 @@
     </w:p>
     <w:p>
       <w:r>
-        <w:t xml:space="preserve">***all shape that used as parameter, its length only can be 2(only doing for </w:t>
-      </w:r>
-      <w:bookmarkStart w:id="0" w:name="_GoBack"/>
-      <w:bookmarkEnd w:id="0"/>
-      <w:r>
-        <w:t>matrix)</w:t>
+        <w:t>***all shape that used as parameter, its length only can be 2(only doing for matrix)</w:t>
       </w:r>
     </w:p>
     <w:p>
@@ -201,7 +196,10 @@
           </w:tcPr>
           <w:p>
             <w:r>
-              <w:t>Dot(a, b</w:t>
+              <w:t>d</w:t>
+            </w:r>
+            <w:r>
+              <w:t>ot(a, b</w:t>
             </w:r>
             <w:r>
               <w:t>)</w:t>
@@ -239,7 +237,7 @@
               <w:rPr>
                 <w:rFonts w:hint="eastAsia"/>
               </w:rPr>
-              <w:t>@</w:t>
+              <w:t>*</w:t>
             </w:r>
           </w:p>
           <w:p>
@@ -301,6 +299,760 @@
               <w:t>Addition and subtraction</w:t>
             </w:r>
           </w:p>
+        </w:tc>
+      </w:tr>
+    </w:tbl>
+    <w:p/>
+    <w:p>
+      <w:r>
+        <w:t>Already Done:</w:t>
+      </w:r>
+    </w:p>
+    <w:tbl>
+      <w:tblPr>
+        <w:tblStyle w:val="TableGrid"/>
+        <w:tblW w:w="10080" w:type="dxa"/>
+        <w:tblInd w:w="-5" w:type="dxa"/>
+        <w:tblLook w:val="04A0" w:firstRow="1" w:lastRow="0" w:firstColumn="1" w:lastColumn="0" w:noHBand="0" w:noVBand="1"/>
+      </w:tblPr>
+      <w:tblGrid>
+        <w:gridCol w:w="2250"/>
+        <w:gridCol w:w="5850"/>
+        <w:gridCol w:w="1980"/>
+      </w:tblGrid>
+      <w:tr>
+        <w:tc>
+          <w:tcPr>
+            <w:tcW w:w="2250" w:type="dxa"/>
+          </w:tcPr>
+          <w:p>
+            <w:r>
+              <w:t>Vector / Matrix</w:t>
+            </w:r>
+          </w:p>
+        </w:tc>
+        <w:tc>
+          <w:tcPr>
+            <w:tcW w:w="5850" w:type="dxa"/>
+          </w:tcPr>
+          <w:p>
+            <w:r>
+              <w:t xml:space="preserve">Title </w:t>
+            </w:r>
+          </w:p>
+        </w:tc>
+        <w:tc>
+          <w:tcPr>
+            <w:tcW w:w="1980" w:type="dxa"/>
+          </w:tcPr>
+          <w:p>
+            <w:r>
+              <w:t>Done?</w:t>
+            </w:r>
+          </w:p>
+        </w:tc>
+      </w:tr>
+      <w:tr>
+        <w:tc>
+          <w:tcPr>
+            <w:tcW w:w="2250" w:type="dxa"/>
+          </w:tcPr>
+          <w:p>
+            <w:r>
+              <w:t>Vector</w:t>
+            </w:r>
+            <w:r>
+              <w:t>(p1)</w:t>
+            </w:r>
+          </w:p>
+        </w:tc>
+        <w:tc>
+          <w:tcPr>
+            <w:tcW w:w="5850" w:type="dxa"/>
+          </w:tcPr>
+          <w:p>
+            <w:r>
+              <w:t>Dot of Vector(1%)</w:t>
+            </w:r>
+          </w:p>
+        </w:tc>
+        <w:tc>
+          <w:tcPr>
+            <w:tcW w:w="1980" w:type="dxa"/>
+          </w:tcPr>
+          <w:p>
+            <w:r>
+              <w:t>done</w:t>
+            </w:r>
+          </w:p>
+        </w:tc>
+      </w:tr>
+      <w:tr>
+        <w:tc>
+          <w:tcPr>
+            <w:tcW w:w="2250" w:type="dxa"/>
+          </w:tcPr>
+          <w:p/>
+        </w:tc>
+        <w:tc>
+          <w:tcPr>
+            <w:tcW w:w="5850" w:type="dxa"/>
+          </w:tcPr>
+          <w:p>
+            <w:r>
+              <w:t>Vector addition(1%)</w:t>
+            </w:r>
+          </w:p>
+        </w:tc>
+        <w:tc>
+          <w:tcPr>
+            <w:tcW w:w="1980" w:type="dxa"/>
+          </w:tcPr>
+          <w:p>
+            <w:r>
+              <w:t>done</w:t>
+            </w:r>
+          </w:p>
+        </w:tc>
+      </w:tr>
+      <w:tr>
+        <w:tc>
+          <w:tcPr>
+            <w:tcW w:w="2250" w:type="dxa"/>
+          </w:tcPr>
+          <w:p/>
+        </w:tc>
+        <w:tc>
+          <w:tcPr>
+            <w:tcW w:w="5850" w:type="dxa"/>
+          </w:tcPr>
+          <w:p>
+            <w:r>
+              <w:t>Scalar Multiplication with vector (1%)</w:t>
+            </w:r>
+          </w:p>
+          <w:p>
+            <w:r>
+              <w:rPr>
+                <w:rFonts w:hint="eastAsia"/>
+              </w:rPr>
+              <w:t>若</w:t>
+            </w:r>
+            <w:r>
+              <w:t>vector</w:t>
+            </w:r>
+            <w:r>
+              <w:rPr>
+                <w:rFonts w:hint="eastAsia"/>
+              </w:rPr>
+              <w:t>只有一個元素時，就是</w:t>
+            </w:r>
+            <w:r>
+              <w:t>Scalar</w:t>
+            </w:r>
+          </w:p>
+        </w:tc>
+        <w:tc>
+          <w:tcPr>
+            <w:tcW w:w="1980" w:type="dxa"/>
+          </w:tcPr>
+          <w:p/>
+        </w:tc>
+      </w:tr>
+      <w:tr>
+        <w:tc>
+          <w:tcPr>
+            <w:tcW w:w="2250" w:type="dxa"/>
+          </w:tcPr>
+          <w:p/>
+        </w:tc>
+        <w:tc>
+          <w:tcPr>
+            <w:tcW w:w="5850" w:type="dxa"/>
+          </w:tcPr>
+          <w:p>
+            <w:r>
+              <w:t>Norm of Vector (2%)</w:t>
+            </w:r>
+          </w:p>
+        </w:tc>
+        <w:tc>
+          <w:tcPr>
+            <w:tcW w:w="1980" w:type="dxa"/>
+          </w:tcPr>
+          <w:p/>
+        </w:tc>
+      </w:tr>
+      <w:tr>
+        <w:tc>
+          <w:tcPr>
+            <w:tcW w:w="2250" w:type="dxa"/>
+          </w:tcPr>
+          <w:p/>
+        </w:tc>
+        <w:tc>
+          <w:tcPr>
+            <w:tcW w:w="5850" w:type="dxa"/>
+          </w:tcPr>
+          <w:p>
+            <w:r>
+              <w:t>Vector normalization (2%)</w:t>
+            </w:r>
+          </w:p>
+        </w:tc>
+        <w:tc>
+          <w:tcPr>
+            <w:tcW w:w="1980" w:type="dxa"/>
+          </w:tcPr>
+          <w:p/>
+        </w:tc>
+      </w:tr>
+      <w:tr>
+        <w:tc>
+          <w:tcPr>
+            <w:tcW w:w="2250" w:type="dxa"/>
+          </w:tcPr>
+          <w:p>
+            <w:r>
+              <w:t>Vector</w:t>
+            </w:r>
+            <w:r>
+              <w:t>(p2</w:t>
+            </w:r>
+            <w:r>
+              <w:t>)</w:t>
+            </w:r>
+          </w:p>
+        </w:tc>
+        <w:tc>
+          <w:tcPr>
+            <w:tcW w:w="5850" w:type="dxa"/>
+          </w:tcPr>
+          <w:p>
+            <w:r>
+              <w:t>Cross product (2%)</w:t>
+            </w:r>
+          </w:p>
+        </w:tc>
+        <w:tc>
+          <w:tcPr>
+            <w:tcW w:w="1980" w:type="dxa"/>
+          </w:tcPr>
+          <w:p/>
+        </w:tc>
+      </w:tr>
+      <w:tr>
+        <w:tc>
+          <w:tcPr>
+            <w:tcW w:w="2250" w:type="dxa"/>
+          </w:tcPr>
+          <w:p/>
+        </w:tc>
+        <w:tc>
+          <w:tcPr>
+            <w:tcW w:w="5850" w:type="dxa"/>
+          </w:tcPr>
+          <w:p>
+            <w:r>
+              <w:t>Component of a on b (2%)</w:t>
+            </w:r>
+          </w:p>
+        </w:tc>
+        <w:tc>
+          <w:tcPr>
+            <w:tcW w:w="1980" w:type="dxa"/>
+          </w:tcPr>
+          <w:p/>
+        </w:tc>
+      </w:tr>
+      <w:tr>
+        <w:tc>
+          <w:tcPr>
+            <w:tcW w:w="2250" w:type="dxa"/>
+          </w:tcPr>
+          <w:p/>
+        </w:tc>
+        <w:tc>
+          <w:tcPr>
+            <w:tcW w:w="5850" w:type="dxa"/>
+          </w:tcPr>
+          <w:p>
+            <w:r>
+              <w:t>Projection of a on b (2%)</w:t>
+            </w:r>
+          </w:p>
+        </w:tc>
+        <w:tc>
+          <w:tcPr>
+            <w:tcW w:w="1980" w:type="dxa"/>
+          </w:tcPr>
+          <w:p/>
+        </w:tc>
+      </w:tr>
+      <w:tr>
+        <w:tc>
+          <w:tcPr>
+            <w:tcW w:w="2250" w:type="dxa"/>
+          </w:tcPr>
+          <w:p/>
+        </w:tc>
+        <w:tc>
+          <w:tcPr>
+            <w:tcW w:w="5850" w:type="dxa"/>
+          </w:tcPr>
+          <w:p>
+            <w:r>
+              <w:t>Triangle area (2%)</w:t>
+            </w:r>
+          </w:p>
+        </w:tc>
+        <w:tc>
+          <w:tcPr>
+            <w:tcW w:w="1980" w:type="dxa"/>
+          </w:tcPr>
+          <w:p/>
+        </w:tc>
+      </w:tr>
+      <w:tr>
+        <w:tc>
+          <w:tcPr>
+            <w:tcW w:w="2250" w:type="dxa"/>
+          </w:tcPr>
+          <w:p/>
+        </w:tc>
+        <w:tc>
+          <w:tcPr>
+            <w:tcW w:w="5850" w:type="dxa"/>
+          </w:tcPr>
+          <w:p>
+            <w:r>
+              <w:t>Parallel judgement(2%)</w:t>
+            </w:r>
+          </w:p>
+        </w:tc>
+        <w:tc>
+          <w:tcPr>
+            <w:tcW w:w="1980" w:type="dxa"/>
+          </w:tcPr>
+          <w:p/>
+        </w:tc>
+      </w:tr>
+      <w:tr>
+        <w:tc>
+          <w:tcPr>
+            <w:tcW w:w="2250" w:type="dxa"/>
+          </w:tcPr>
+          <w:p>
+            <w:r>
+              <w:t>Vector(p</w:t>
+            </w:r>
+            <w:r>
+              <w:t>3</w:t>
+            </w:r>
+            <w:r>
+              <w:t>)</w:t>
+            </w:r>
+          </w:p>
+        </w:tc>
+        <w:tc>
+          <w:tcPr>
+            <w:tcW w:w="5850" w:type="dxa"/>
+          </w:tcPr>
+          <w:p>
+            <w:r>
+              <w:t xml:space="preserve">Orthogonal </w:t>
+            </w:r>
+            <w:r>
+              <w:t>judgement(3%)</w:t>
+            </w:r>
+          </w:p>
+        </w:tc>
+        <w:tc>
+          <w:tcPr>
+            <w:tcW w:w="1980" w:type="dxa"/>
+          </w:tcPr>
+          <w:p/>
+        </w:tc>
+      </w:tr>
+      <w:tr>
+        <w:tc>
+          <w:tcPr>
+            <w:tcW w:w="2250" w:type="dxa"/>
+          </w:tcPr>
+          <w:p/>
+        </w:tc>
+        <w:tc>
+          <w:tcPr>
+            <w:tcW w:w="5850" w:type="dxa"/>
+          </w:tcPr>
+          <w:p>
+            <w:r>
+              <w:t>The angle between two vectors(degree) (5%)</w:t>
+            </w:r>
+          </w:p>
+        </w:tc>
+        <w:tc>
+          <w:tcPr>
+            <w:tcW w:w="1980" w:type="dxa"/>
+          </w:tcPr>
+          <w:p/>
+        </w:tc>
+      </w:tr>
+      <w:tr>
+        <w:tc>
+          <w:tcPr>
+            <w:tcW w:w="2250" w:type="dxa"/>
+          </w:tcPr>
+          <w:p/>
+        </w:tc>
+        <w:tc>
+          <w:tcPr>
+            <w:tcW w:w="5850" w:type="dxa"/>
+          </w:tcPr>
+          <w:p>
+            <w:r>
+              <w:t>The plane normal that is produced by two vectors (5%)</w:t>
+            </w:r>
+          </w:p>
+        </w:tc>
+        <w:tc>
+          <w:tcPr>
+            <w:tcW w:w="1980" w:type="dxa"/>
+          </w:tcPr>
+          <w:p/>
+        </w:tc>
+      </w:tr>
+      <w:tr>
+        <w:tc>
+          <w:tcPr>
+            <w:tcW w:w="2250" w:type="dxa"/>
+          </w:tcPr>
+          <w:p/>
+        </w:tc>
+        <w:tc>
+          <w:tcPr>
+            <w:tcW w:w="5850" w:type="dxa"/>
+          </w:tcPr>
+          <w:p>
+            <w:r>
+              <w:t>Linear independent judgement(10%)</w:t>
+            </w:r>
+          </w:p>
+        </w:tc>
+        <w:tc>
+          <w:tcPr>
+            <w:tcW w:w="1980" w:type="dxa"/>
+          </w:tcPr>
+          <w:p/>
+        </w:tc>
+      </w:tr>
+      <w:tr>
+        <w:tc>
+          <w:tcPr>
+            <w:tcW w:w="2250" w:type="dxa"/>
+          </w:tcPr>
+          <w:p/>
+        </w:tc>
+        <w:tc>
+          <w:tcPr>
+            <w:tcW w:w="5850" w:type="dxa"/>
+          </w:tcPr>
+          <w:p>
+            <w:r>
+              <w:t>Use Gram-schmidt to find orthonormal basis(5%)</w:t>
+            </w:r>
+          </w:p>
+        </w:tc>
+        <w:tc>
+          <w:tcPr>
+            <w:tcW w:w="1980" w:type="dxa"/>
+          </w:tcPr>
+          <w:p/>
+        </w:tc>
+      </w:tr>
+      <w:tr>
+        <w:tc>
+          <w:tcPr>
+            <w:tcW w:w="2250" w:type="dxa"/>
+          </w:tcPr>
+          <w:p>
+            <w:r>
+              <w:t>Matrix(p1)</w:t>
+            </w:r>
+          </w:p>
+        </w:tc>
+        <w:tc>
+          <w:tcPr>
+            <w:tcW w:w="5850" w:type="dxa"/>
+          </w:tcPr>
+          <w:p>
+            <w:r>
+              <w:t>Matrix addition &amp; subtraction(2%)</w:t>
+            </w:r>
+          </w:p>
+        </w:tc>
+        <w:tc>
+          <w:tcPr>
+            <w:tcW w:w="1980" w:type="dxa"/>
+          </w:tcPr>
+          <w:p>
+            <w:r>
+              <w:t>done</w:t>
+            </w:r>
+            <w:bookmarkStart w:id="0" w:name="_GoBack"/>
+            <w:bookmarkEnd w:id="0"/>
+          </w:p>
+        </w:tc>
+      </w:tr>
+      <w:tr>
+        <w:tc>
+          <w:tcPr>
+            <w:tcW w:w="2250" w:type="dxa"/>
+          </w:tcPr>
+          <w:p/>
+        </w:tc>
+        <w:tc>
+          <w:tcPr>
+            <w:tcW w:w="5850" w:type="dxa"/>
+          </w:tcPr>
+          <w:p>
+            <w:r>
+              <w:t>Matrix Multiplication(2%)</w:t>
+            </w:r>
+          </w:p>
+        </w:tc>
+        <w:tc>
+          <w:tcPr>
+            <w:tcW w:w="1980" w:type="dxa"/>
+          </w:tcPr>
+          <w:p/>
+        </w:tc>
+      </w:tr>
+      <w:tr>
+        <w:tc>
+          <w:tcPr>
+            <w:tcW w:w="2250" w:type="dxa"/>
+          </w:tcPr>
+          <w:p/>
+        </w:tc>
+        <w:tc>
+          <w:tcPr>
+            <w:tcW w:w="5850" w:type="dxa"/>
+          </w:tcPr>
+          <w:p>
+            <w:r>
+              <w:t>Rank of Matrix(5%)</w:t>
+            </w:r>
+          </w:p>
+        </w:tc>
+        <w:tc>
+          <w:tcPr>
+            <w:tcW w:w="1980" w:type="dxa"/>
+          </w:tcPr>
+          <w:p/>
+        </w:tc>
+      </w:tr>
+      <w:tr>
+        <w:tc>
+          <w:tcPr>
+            <w:tcW w:w="2250" w:type="dxa"/>
+          </w:tcPr>
+          <w:p/>
+        </w:tc>
+        <w:tc>
+          <w:tcPr>
+            <w:tcW w:w="5850" w:type="dxa"/>
+          </w:tcPr>
+          <w:p>
+            <w:r>
+              <w:t>Matrix Transpose(2%)</w:t>
+            </w:r>
+          </w:p>
+        </w:tc>
+        <w:tc>
+          <w:tcPr>
+            <w:tcW w:w="1980" w:type="dxa"/>
+          </w:tcPr>
+          <w:p/>
+        </w:tc>
+      </w:tr>
+      <w:tr>
+        <w:tc>
+          <w:tcPr>
+            <w:tcW w:w="2250" w:type="dxa"/>
+          </w:tcPr>
+          <w:p>
+            <w:r>
+              <w:t>Matrix(p2)</w:t>
+            </w:r>
+          </w:p>
+        </w:tc>
+        <w:tc>
+          <w:tcPr>
+            <w:tcW w:w="5850" w:type="dxa"/>
+          </w:tcPr>
+          <w:p>
+            <w:r>
+              <w:t>Solve Linear System(10%)</w:t>
+            </w:r>
+          </w:p>
+        </w:tc>
+        <w:tc>
+          <w:tcPr>
+            <w:tcW w:w="1980" w:type="dxa"/>
+          </w:tcPr>
+          <w:p/>
+        </w:tc>
+      </w:tr>
+      <w:tr>
+        <w:tc>
+          <w:tcPr>
+            <w:tcW w:w="2250" w:type="dxa"/>
+          </w:tcPr>
+          <w:p/>
+        </w:tc>
+        <w:tc>
+          <w:tcPr>
+            <w:tcW w:w="5850" w:type="dxa"/>
+          </w:tcPr>
+          <w:p>
+            <w:r>
+              <w:t>Determinants of Matrix(3%)</w:t>
+            </w:r>
+          </w:p>
+        </w:tc>
+        <w:tc>
+          <w:tcPr>
+            <w:tcW w:w="1980" w:type="dxa"/>
+          </w:tcPr>
+          <w:p/>
+        </w:tc>
+      </w:tr>
+      <w:tr>
+        <w:tc>
+          <w:tcPr>
+            <w:tcW w:w="2250" w:type="dxa"/>
+          </w:tcPr>
+          <w:p/>
+        </w:tc>
+        <w:tc>
+          <w:tcPr>
+            <w:tcW w:w="5850" w:type="dxa"/>
+          </w:tcPr>
+          <w:p>
+            <w:r>
+              <w:t>Inverse Matrix(6%)</w:t>
+            </w:r>
+          </w:p>
+        </w:tc>
+        <w:tc>
+          <w:tcPr>
+            <w:tcW w:w="1980" w:type="dxa"/>
+          </w:tcPr>
+          <w:p/>
+        </w:tc>
+      </w:tr>
+      <w:tr>
+        <w:tc>
+          <w:tcPr>
+            <w:tcW w:w="2250" w:type="dxa"/>
+          </w:tcPr>
+          <w:p/>
+        </w:tc>
+        <w:tc>
+          <w:tcPr>
+            <w:tcW w:w="5850" w:type="dxa"/>
+          </w:tcPr>
+          <w:p>
+            <w:r>
+              <w:t>Adjoint of Matrix(4%)</w:t>
+            </w:r>
+          </w:p>
+        </w:tc>
+        <w:tc>
+          <w:tcPr>
+            <w:tcW w:w="1980" w:type="dxa"/>
+          </w:tcPr>
+          <w:p/>
+        </w:tc>
+      </w:tr>
+      <w:tr>
+        <w:tc>
+          <w:tcPr>
+            <w:tcW w:w="2250" w:type="dxa"/>
+          </w:tcPr>
+          <w:p>
+            <w:r>
+              <w:t>Matrix(p3)</w:t>
+            </w:r>
+          </w:p>
+        </w:tc>
+        <w:tc>
+          <w:tcPr>
+            <w:tcW w:w="5850" w:type="dxa"/>
+          </w:tcPr>
+          <w:p>
+            <w:r>
+              <w:rPr>
+                <w:lang w:val="nl-NL"/>
+              </w:rPr>
+              <w:t>Eigen Vector and Eigen Value(10%)(all eigen vector and eigen value)</w:t>
+            </w:r>
+          </w:p>
+        </w:tc>
+        <w:tc>
+          <w:tcPr>
+            <w:tcW w:w="1980" w:type="dxa"/>
+          </w:tcPr>
+          <w:p/>
+        </w:tc>
+      </w:tr>
+      <w:tr>
+        <w:tc>
+          <w:tcPr>
+            <w:tcW w:w="2250" w:type="dxa"/>
+          </w:tcPr>
+          <w:p/>
+        </w:tc>
+        <w:tc>
+          <w:tcPr>
+            <w:tcW w:w="5850" w:type="dxa"/>
+          </w:tcPr>
+          <w:p>
+            <w:r>
+              <w:t>Power Method of  Dominate Eigen value and vector(10%)</w:t>
+            </w:r>
+          </w:p>
+        </w:tc>
+        <w:tc>
+          <w:tcPr>
+            <w:tcW w:w="1980" w:type="dxa"/>
+          </w:tcPr>
+          <w:p/>
+        </w:tc>
+      </w:tr>
+      <w:tr>
+        <w:tc>
+          <w:tcPr>
+            <w:tcW w:w="2250" w:type="dxa"/>
+          </w:tcPr>
+          <w:p/>
+        </w:tc>
+        <w:tc>
+          <w:tcPr>
+            <w:tcW w:w="5850" w:type="dxa"/>
+          </w:tcPr>
+          <w:p>
+            <w:r>
+              <w:t>Method of Least Square(6%)</w:t>
+            </w:r>
+          </w:p>
+        </w:tc>
+        <w:tc>
+          <w:tcPr>
+            <w:tcW w:w="1980" w:type="dxa"/>
+          </w:tcPr>
+          <w:p/>
         </w:tc>
       </w:tr>
     </w:tbl>
@@ -313,6 +1065,1870 @@
     </w:sectPr>
   </w:body>
 </w:document>
+</file>
+
+<file path=word/numbering.xml><?xml version="1.0" encoding="utf-8"?>
+<w:numbering xmlns:wpc="http://schemas.microsoft.com/office/word/2010/wordprocessingCanvas" xmlns:cx="http://schemas.microsoft.com/office/drawing/2014/chartex" xmlns:mc="http://schemas.openxmlformats.org/markup-compatibility/2006" xmlns:o="urn:schemas-microsoft-com:office:office" xmlns:r="http://schemas.openxmlformats.org/officeDocument/2006/relationships" xmlns:m="http://schemas.openxmlformats.org/officeDocument/2006/math" xmlns:v="urn:schemas-microsoft-com:vml" xmlns:wp14="http://schemas.microsoft.com/office/word/2010/wordprocessingDrawing" xmlns:wp="http://schemas.openxmlformats.org/drawingml/2006/wordprocessingDrawing" xmlns:w10="urn:schemas-microsoft-com:office:word" xmlns:w="http://schemas.openxmlformats.org/wordprocessingml/2006/main" xmlns:w14="http://schemas.microsoft.com/office/word/2010/wordml" xmlns:w15="http://schemas.microsoft.com/office/word/2012/wordml" xmlns:w16se="http://schemas.microsoft.com/office/word/2015/wordml/symex" xmlns:wpg="http://schemas.microsoft.com/office/word/2010/wordprocessingGroup" xmlns:wpi="http://schemas.microsoft.com/office/word/2010/wordprocessingInk" xmlns:wne="http://schemas.microsoft.com/office/word/2006/wordml" xmlns:wps="http://schemas.microsoft.com/office/word/2010/wordprocessingShape" mc:Ignorable="w14 w15 w16se wp14">
+  <w:abstractNum w:abstractNumId="0" w15:restartNumberingAfterBreak="0">
+    <w:nsid w:val="07D6507E"/>
+    <w:multiLevelType w:val="hybridMultilevel"/>
+    <w:tmpl w:val="944A84DE"/>
+    <w:lvl w:ilvl="0" w:tplc="9B5C8B92">
+      <w:start w:val="1"/>
+      <w:numFmt w:val="bullet"/>
+      <w:lvlText w:val="•"/>
+      <w:lvlJc w:val="left"/>
+      <w:pPr>
+        <w:tabs>
+          <w:tab w:val="num" w:pos="720"/>
+        </w:tabs>
+        <w:ind w:left="720" w:hanging="360"/>
+      </w:pPr>
+      <w:rPr>
+        <w:rFonts w:ascii="Arial" w:hAnsi="Arial" w:hint="default"/>
+      </w:rPr>
+    </w:lvl>
+    <w:lvl w:ilvl="1" w:tplc="D3FE33E0" w:tentative="1">
+      <w:start w:val="1"/>
+      <w:numFmt w:val="bullet"/>
+      <w:lvlText w:val="•"/>
+      <w:lvlJc w:val="left"/>
+      <w:pPr>
+        <w:tabs>
+          <w:tab w:val="num" w:pos="1440"/>
+        </w:tabs>
+        <w:ind w:left="1440" w:hanging="360"/>
+      </w:pPr>
+      <w:rPr>
+        <w:rFonts w:ascii="Arial" w:hAnsi="Arial" w:hint="default"/>
+      </w:rPr>
+    </w:lvl>
+    <w:lvl w:ilvl="2" w:tplc="A0B6D63A" w:tentative="1">
+      <w:start w:val="1"/>
+      <w:numFmt w:val="bullet"/>
+      <w:lvlText w:val="•"/>
+      <w:lvlJc w:val="left"/>
+      <w:pPr>
+        <w:tabs>
+          <w:tab w:val="num" w:pos="2160"/>
+        </w:tabs>
+        <w:ind w:left="2160" w:hanging="360"/>
+      </w:pPr>
+      <w:rPr>
+        <w:rFonts w:ascii="Arial" w:hAnsi="Arial" w:hint="default"/>
+      </w:rPr>
+    </w:lvl>
+    <w:lvl w:ilvl="3" w:tplc="F070A41E" w:tentative="1">
+      <w:start w:val="1"/>
+      <w:numFmt w:val="bullet"/>
+      <w:lvlText w:val="•"/>
+      <w:lvlJc w:val="left"/>
+      <w:pPr>
+        <w:tabs>
+          <w:tab w:val="num" w:pos="2880"/>
+        </w:tabs>
+        <w:ind w:left="2880" w:hanging="360"/>
+      </w:pPr>
+      <w:rPr>
+        <w:rFonts w:ascii="Arial" w:hAnsi="Arial" w:hint="default"/>
+      </w:rPr>
+    </w:lvl>
+    <w:lvl w:ilvl="4" w:tplc="948E74C4" w:tentative="1">
+      <w:start w:val="1"/>
+      <w:numFmt w:val="bullet"/>
+      <w:lvlText w:val="•"/>
+      <w:lvlJc w:val="left"/>
+      <w:pPr>
+        <w:tabs>
+          <w:tab w:val="num" w:pos="3600"/>
+        </w:tabs>
+        <w:ind w:left="3600" w:hanging="360"/>
+      </w:pPr>
+      <w:rPr>
+        <w:rFonts w:ascii="Arial" w:hAnsi="Arial" w:hint="default"/>
+      </w:rPr>
+    </w:lvl>
+    <w:lvl w:ilvl="5" w:tplc="E854A444" w:tentative="1">
+      <w:start w:val="1"/>
+      <w:numFmt w:val="bullet"/>
+      <w:lvlText w:val="•"/>
+      <w:lvlJc w:val="left"/>
+      <w:pPr>
+        <w:tabs>
+          <w:tab w:val="num" w:pos="4320"/>
+        </w:tabs>
+        <w:ind w:left="4320" w:hanging="360"/>
+      </w:pPr>
+      <w:rPr>
+        <w:rFonts w:ascii="Arial" w:hAnsi="Arial" w:hint="default"/>
+      </w:rPr>
+    </w:lvl>
+    <w:lvl w:ilvl="6" w:tplc="76BEB932" w:tentative="1">
+      <w:start w:val="1"/>
+      <w:numFmt w:val="bullet"/>
+      <w:lvlText w:val="•"/>
+      <w:lvlJc w:val="left"/>
+      <w:pPr>
+        <w:tabs>
+          <w:tab w:val="num" w:pos="5040"/>
+        </w:tabs>
+        <w:ind w:left="5040" w:hanging="360"/>
+      </w:pPr>
+      <w:rPr>
+        <w:rFonts w:ascii="Arial" w:hAnsi="Arial" w:hint="default"/>
+      </w:rPr>
+    </w:lvl>
+    <w:lvl w:ilvl="7" w:tplc="30BE5BC2" w:tentative="1">
+      <w:start w:val="1"/>
+      <w:numFmt w:val="bullet"/>
+      <w:lvlText w:val="•"/>
+      <w:lvlJc w:val="left"/>
+      <w:pPr>
+        <w:tabs>
+          <w:tab w:val="num" w:pos="5760"/>
+        </w:tabs>
+        <w:ind w:left="5760" w:hanging="360"/>
+      </w:pPr>
+      <w:rPr>
+        <w:rFonts w:ascii="Arial" w:hAnsi="Arial" w:hint="default"/>
+      </w:rPr>
+    </w:lvl>
+    <w:lvl w:ilvl="8" w:tplc="73C86170" w:tentative="1">
+      <w:start w:val="1"/>
+      <w:numFmt w:val="bullet"/>
+      <w:lvlText w:val="•"/>
+      <w:lvlJc w:val="left"/>
+      <w:pPr>
+        <w:tabs>
+          <w:tab w:val="num" w:pos="6480"/>
+        </w:tabs>
+        <w:ind w:left="6480" w:hanging="360"/>
+      </w:pPr>
+      <w:rPr>
+        <w:rFonts w:ascii="Arial" w:hAnsi="Arial" w:hint="default"/>
+      </w:rPr>
+    </w:lvl>
+  </w:abstractNum>
+  <w:abstractNum w:abstractNumId="1" w15:restartNumberingAfterBreak="0">
+    <w:nsid w:val="084F67C8"/>
+    <w:multiLevelType w:val="hybridMultilevel"/>
+    <w:tmpl w:val="43E88178"/>
+    <w:lvl w:ilvl="0" w:tplc="7834DB34">
+      <w:start w:val="1"/>
+      <w:numFmt w:val="bullet"/>
+      <w:lvlText w:val="•"/>
+      <w:lvlJc w:val="left"/>
+      <w:pPr>
+        <w:tabs>
+          <w:tab w:val="num" w:pos="720"/>
+        </w:tabs>
+        <w:ind w:left="720" w:hanging="360"/>
+      </w:pPr>
+      <w:rPr>
+        <w:rFonts w:ascii="Arial" w:hAnsi="Arial" w:hint="default"/>
+      </w:rPr>
+    </w:lvl>
+    <w:lvl w:ilvl="1" w:tplc="1A964D8A" w:tentative="1">
+      <w:start w:val="1"/>
+      <w:numFmt w:val="bullet"/>
+      <w:lvlText w:val="•"/>
+      <w:lvlJc w:val="left"/>
+      <w:pPr>
+        <w:tabs>
+          <w:tab w:val="num" w:pos="1440"/>
+        </w:tabs>
+        <w:ind w:left="1440" w:hanging="360"/>
+      </w:pPr>
+      <w:rPr>
+        <w:rFonts w:ascii="Arial" w:hAnsi="Arial" w:hint="default"/>
+      </w:rPr>
+    </w:lvl>
+    <w:lvl w:ilvl="2" w:tplc="02D625F4" w:tentative="1">
+      <w:start w:val="1"/>
+      <w:numFmt w:val="bullet"/>
+      <w:lvlText w:val="•"/>
+      <w:lvlJc w:val="left"/>
+      <w:pPr>
+        <w:tabs>
+          <w:tab w:val="num" w:pos="2160"/>
+        </w:tabs>
+        <w:ind w:left="2160" w:hanging="360"/>
+      </w:pPr>
+      <w:rPr>
+        <w:rFonts w:ascii="Arial" w:hAnsi="Arial" w:hint="default"/>
+      </w:rPr>
+    </w:lvl>
+    <w:lvl w:ilvl="3" w:tplc="6E36971E" w:tentative="1">
+      <w:start w:val="1"/>
+      <w:numFmt w:val="bullet"/>
+      <w:lvlText w:val="•"/>
+      <w:lvlJc w:val="left"/>
+      <w:pPr>
+        <w:tabs>
+          <w:tab w:val="num" w:pos="2880"/>
+        </w:tabs>
+        <w:ind w:left="2880" w:hanging="360"/>
+      </w:pPr>
+      <w:rPr>
+        <w:rFonts w:ascii="Arial" w:hAnsi="Arial" w:hint="default"/>
+      </w:rPr>
+    </w:lvl>
+    <w:lvl w:ilvl="4" w:tplc="DE0AB57C" w:tentative="1">
+      <w:start w:val="1"/>
+      <w:numFmt w:val="bullet"/>
+      <w:lvlText w:val="•"/>
+      <w:lvlJc w:val="left"/>
+      <w:pPr>
+        <w:tabs>
+          <w:tab w:val="num" w:pos="3600"/>
+        </w:tabs>
+        <w:ind w:left="3600" w:hanging="360"/>
+      </w:pPr>
+      <w:rPr>
+        <w:rFonts w:ascii="Arial" w:hAnsi="Arial" w:hint="default"/>
+      </w:rPr>
+    </w:lvl>
+    <w:lvl w:ilvl="5" w:tplc="C5CE0C1E" w:tentative="1">
+      <w:start w:val="1"/>
+      <w:numFmt w:val="bullet"/>
+      <w:lvlText w:val="•"/>
+      <w:lvlJc w:val="left"/>
+      <w:pPr>
+        <w:tabs>
+          <w:tab w:val="num" w:pos="4320"/>
+        </w:tabs>
+        <w:ind w:left="4320" w:hanging="360"/>
+      </w:pPr>
+      <w:rPr>
+        <w:rFonts w:ascii="Arial" w:hAnsi="Arial" w:hint="default"/>
+      </w:rPr>
+    </w:lvl>
+    <w:lvl w:ilvl="6" w:tplc="21CA90D4" w:tentative="1">
+      <w:start w:val="1"/>
+      <w:numFmt w:val="bullet"/>
+      <w:lvlText w:val="•"/>
+      <w:lvlJc w:val="left"/>
+      <w:pPr>
+        <w:tabs>
+          <w:tab w:val="num" w:pos="5040"/>
+        </w:tabs>
+        <w:ind w:left="5040" w:hanging="360"/>
+      </w:pPr>
+      <w:rPr>
+        <w:rFonts w:ascii="Arial" w:hAnsi="Arial" w:hint="default"/>
+      </w:rPr>
+    </w:lvl>
+    <w:lvl w:ilvl="7" w:tplc="B69C0A90" w:tentative="1">
+      <w:start w:val="1"/>
+      <w:numFmt w:val="bullet"/>
+      <w:lvlText w:val="•"/>
+      <w:lvlJc w:val="left"/>
+      <w:pPr>
+        <w:tabs>
+          <w:tab w:val="num" w:pos="5760"/>
+        </w:tabs>
+        <w:ind w:left="5760" w:hanging="360"/>
+      </w:pPr>
+      <w:rPr>
+        <w:rFonts w:ascii="Arial" w:hAnsi="Arial" w:hint="default"/>
+      </w:rPr>
+    </w:lvl>
+    <w:lvl w:ilvl="8" w:tplc="B650D156" w:tentative="1">
+      <w:start w:val="1"/>
+      <w:numFmt w:val="bullet"/>
+      <w:lvlText w:val="•"/>
+      <w:lvlJc w:val="left"/>
+      <w:pPr>
+        <w:tabs>
+          <w:tab w:val="num" w:pos="6480"/>
+        </w:tabs>
+        <w:ind w:left="6480" w:hanging="360"/>
+      </w:pPr>
+      <w:rPr>
+        <w:rFonts w:ascii="Arial" w:hAnsi="Arial" w:hint="default"/>
+      </w:rPr>
+    </w:lvl>
+  </w:abstractNum>
+  <w:abstractNum w:abstractNumId="2" w15:restartNumberingAfterBreak="0">
+    <w:nsid w:val="10F413A7"/>
+    <w:multiLevelType w:val="hybridMultilevel"/>
+    <w:tmpl w:val="32B231EE"/>
+    <w:lvl w:ilvl="0" w:tplc="BE08D350">
+      <w:start w:val="1"/>
+      <w:numFmt w:val="bullet"/>
+      <w:lvlText w:val="•"/>
+      <w:lvlJc w:val="left"/>
+      <w:pPr>
+        <w:tabs>
+          <w:tab w:val="num" w:pos="720"/>
+        </w:tabs>
+        <w:ind w:left="720" w:hanging="360"/>
+      </w:pPr>
+      <w:rPr>
+        <w:rFonts w:ascii="Arial" w:hAnsi="Arial" w:hint="default"/>
+      </w:rPr>
+    </w:lvl>
+    <w:lvl w:ilvl="1" w:tplc="5D36625C" w:tentative="1">
+      <w:start w:val="1"/>
+      <w:numFmt w:val="bullet"/>
+      <w:lvlText w:val="•"/>
+      <w:lvlJc w:val="left"/>
+      <w:pPr>
+        <w:tabs>
+          <w:tab w:val="num" w:pos="1440"/>
+        </w:tabs>
+        <w:ind w:left="1440" w:hanging="360"/>
+      </w:pPr>
+      <w:rPr>
+        <w:rFonts w:ascii="Arial" w:hAnsi="Arial" w:hint="default"/>
+      </w:rPr>
+    </w:lvl>
+    <w:lvl w:ilvl="2" w:tplc="C4EC4852" w:tentative="1">
+      <w:start w:val="1"/>
+      <w:numFmt w:val="bullet"/>
+      <w:lvlText w:val="•"/>
+      <w:lvlJc w:val="left"/>
+      <w:pPr>
+        <w:tabs>
+          <w:tab w:val="num" w:pos="2160"/>
+        </w:tabs>
+        <w:ind w:left="2160" w:hanging="360"/>
+      </w:pPr>
+      <w:rPr>
+        <w:rFonts w:ascii="Arial" w:hAnsi="Arial" w:hint="default"/>
+      </w:rPr>
+    </w:lvl>
+    <w:lvl w:ilvl="3" w:tplc="F9DAE9F8" w:tentative="1">
+      <w:start w:val="1"/>
+      <w:numFmt w:val="bullet"/>
+      <w:lvlText w:val="•"/>
+      <w:lvlJc w:val="left"/>
+      <w:pPr>
+        <w:tabs>
+          <w:tab w:val="num" w:pos="2880"/>
+        </w:tabs>
+        <w:ind w:left="2880" w:hanging="360"/>
+      </w:pPr>
+      <w:rPr>
+        <w:rFonts w:ascii="Arial" w:hAnsi="Arial" w:hint="default"/>
+      </w:rPr>
+    </w:lvl>
+    <w:lvl w:ilvl="4" w:tplc="94F4E9F2" w:tentative="1">
+      <w:start w:val="1"/>
+      <w:numFmt w:val="bullet"/>
+      <w:lvlText w:val="•"/>
+      <w:lvlJc w:val="left"/>
+      <w:pPr>
+        <w:tabs>
+          <w:tab w:val="num" w:pos="3600"/>
+        </w:tabs>
+        <w:ind w:left="3600" w:hanging="360"/>
+      </w:pPr>
+      <w:rPr>
+        <w:rFonts w:ascii="Arial" w:hAnsi="Arial" w:hint="default"/>
+      </w:rPr>
+    </w:lvl>
+    <w:lvl w:ilvl="5" w:tplc="667C27DE" w:tentative="1">
+      <w:start w:val="1"/>
+      <w:numFmt w:val="bullet"/>
+      <w:lvlText w:val="•"/>
+      <w:lvlJc w:val="left"/>
+      <w:pPr>
+        <w:tabs>
+          <w:tab w:val="num" w:pos="4320"/>
+        </w:tabs>
+        <w:ind w:left="4320" w:hanging="360"/>
+      </w:pPr>
+      <w:rPr>
+        <w:rFonts w:ascii="Arial" w:hAnsi="Arial" w:hint="default"/>
+      </w:rPr>
+    </w:lvl>
+    <w:lvl w:ilvl="6" w:tplc="F740E09E" w:tentative="1">
+      <w:start w:val="1"/>
+      <w:numFmt w:val="bullet"/>
+      <w:lvlText w:val="•"/>
+      <w:lvlJc w:val="left"/>
+      <w:pPr>
+        <w:tabs>
+          <w:tab w:val="num" w:pos="5040"/>
+        </w:tabs>
+        <w:ind w:left="5040" w:hanging="360"/>
+      </w:pPr>
+      <w:rPr>
+        <w:rFonts w:ascii="Arial" w:hAnsi="Arial" w:hint="default"/>
+      </w:rPr>
+    </w:lvl>
+    <w:lvl w:ilvl="7" w:tplc="9D2E9AC4" w:tentative="1">
+      <w:start w:val="1"/>
+      <w:numFmt w:val="bullet"/>
+      <w:lvlText w:val="•"/>
+      <w:lvlJc w:val="left"/>
+      <w:pPr>
+        <w:tabs>
+          <w:tab w:val="num" w:pos="5760"/>
+        </w:tabs>
+        <w:ind w:left="5760" w:hanging="360"/>
+      </w:pPr>
+      <w:rPr>
+        <w:rFonts w:ascii="Arial" w:hAnsi="Arial" w:hint="default"/>
+      </w:rPr>
+    </w:lvl>
+    <w:lvl w:ilvl="8" w:tplc="D304CF28" w:tentative="1">
+      <w:start w:val="1"/>
+      <w:numFmt w:val="bullet"/>
+      <w:lvlText w:val="•"/>
+      <w:lvlJc w:val="left"/>
+      <w:pPr>
+        <w:tabs>
+          <w:tab w:val="num" w:pos="6480"/>
+        </w:tabs>
+        <w:ind w:left="6480" w:hanging="360"/>
+      </w:pPr>
+      <w:rPr>
+        <w:rFonts w:ascii="Arial" w:hAnsi="Arial" w:hint="default"/>
+      </w:rPr>
+    </w:lvl>
+  </w:abstractNum>
+  <w:abstractNum w:abstractNumId="3" w15:restartNumberingAfterBreak="0">
+    <w:nsid w:val="16AD1A02"/>
+    <w:multiLevelType w:val="hybridMultilevel"/>
+    <w:tmpl w:val="09346D4A"/>
+    <w:lvl w:ilvl="0" w:tplc="0DA86614">
+      <w:start w:val="1"/>
+      <w:numFmt w:val="bullet"/>
+      <w:lvlText w:val="•"/>
+      <w:lvlJc w:val="left"/>
+      <w:pPr>
+        <w:tabs>
+          <w:tab w:val="num" w:pos="720"/>
+        </w:tabs>
+        <w:ind w:left="720" w:hanging="360"/>
+      </w:pPr>
+      <w:rPr>
+        <w:rFonts w:ascii="Arial" w:hAnsi="Arial" w:hint="default"/>
+      </w:rPr>
+    </w:lvl>
+    <w:lvl w:ilvl="1" w:tplc="8DCA0C2C" w:tentative="1">
+      <w:start w:val="1"/>
+      <w:numFmt w:val="bullet"/>
+      <w:lvlText w:val="•"/>
+      <w:lvlJc w:val="left"/>
+      <w:pPr>
+        <w:tabs>
+          <w:tab w:val="num" w:pos="1440"/>
+        </w:tabs>
+        <w:ind w:left="1440" w:hanging="360"/>
+      </w:pPr>
+      <w:rPr>
+        <w:rFonts w:ascii="Arial" w:hAnsi="Arial" w:hint="default"/>
+      </w:rPr>
+    </w:lvl>
+    <w:lvl w:ilvl="2" w:tplc="38321D74" w:tentative="1">
+      <w:start w:val="1"/>
+      <w:numFmt w:val="bullet"/>
+      <w:lvlText w:val="•"/>
+      <w:lvlJc w:val="left"/>
+      <w:pPr>
+        <w:tabs>
+          <w:tab w:val="num" w:pos="2160"/>
+        </w:tabs>
+        <w:ind w:left="2160" w:hanging="360"/>
+      </w:pPr>
+      <w:rPr>
+        <w:rFonts w:ascii="Arial" w:hAnsi="Arial" w:hint="default"/>
+      </w:rPr>
+    </w:lvl>
+    <w:lvl w:ilvl="3" w:tplc="30DE036C" w:tentative="1">
+      <w:start w:val="1"/>
+      <w:numFmt w:val="bullet"/>
+      <w:lvlText w:val="•"/>
+      <w:lvlJc w:val="left"/>
+      <w:pPr>
+        <w:tabs>
+          <w:tab w:val="num" w:pos="2880"/>
+        </w:tabs>
+        <w:ind w:left="2880" w:hanging="360"/>
+      </w:pPr>
+      <w:rPr>
+        <w:rFonts w:ascii="Arial" w:hAnsi="Arial" w:hint="default"/>
+      </w:rPr>
+    </w:lvl>
+    <w:lvl w:ilvl="4" w:tplc="C49C2E06" w:tentative="1">
+      <w:start w:val="1"/>
+      <w:numFmt w:val="bullet"/>
+      <w:lvlText w:val="•"/>
+      <w:lvlJc w:val="left"/>
+      <w:pPr>
+        <w:tabs>
+          <w:tab w:val="num" w:pos="3600"/>
+        </w:tabs>
+        <w:ind w:left="3600" w:hanging="360"/>
+      </w:pPr>
+      <w:rPr>
+        <w:rFonts w:ascii="Arial" w:hAnsi="Arial" w:hint="default"/>
+      </w:rPr>
+    </w:lvl>
+    <w:lvl w:ilvl="5" w:tplc="116011D6" w:tentative="1">
+      <w:start w:val="1"/>
+      <w:numFmt w:val="bullet"/>
+      <w:lvlText w:val="•"/>
+      <w:lvlJc w:val="left"/>
+      <w:pPr>
+        <w:tabs>
+          <w:tab w:val="num" w:pos="4320"/>
+        </w:tabs>
+        <w:ind w:left="4320" w:hanging="360"/>
+      </w:pPr>
+      <w:rPr>
+        <w:rFonts w:ascii="Arial" w:hAnsi="Arial" w:hint="default"/>
+      </w:rPr>
+    </w:lvl>
+    <w:lvl w:ilvl="6" w:tplc="AFC49B34" w:tentative="1">
+      <w:start w:val="1"/>
+      <w:numFmt w:val="bullet"/>
+      <w:lvlText w:val="•"/>
+      <w:lvlJc w:val="left"/>
+      <w:pPr>
+        <w:tabs>
+          <w:tab w:val="num" w:pos="5040"/>
+        </w:tabs>
+        <w:ind w:left="5040" w:hanging="360"/>
+      </w:pPr>
+      <w:rPr>
+        <w:rFonts w:ascii="Arial" w:hAnsi="Arial" w:hint="default"/>
+      </w:rPr>
+    </w:lvl>
+    <w:lvl w:ilvl="7" w:tplc="B55C332A" w:tentative="1">
+      <w:start w:val="1"/>
+      <w:numFmt w:val="bullet"/>
+      <w:lvlText w:val="•"/>
+      <w:lvlJc w:val="left"/>
+      <w:pPr>
+        <w:tabs>
+          <w:tab w:val="num" w:pos="5760"/>
+        </w:tabs>
+        <w:ind w:left="5760" w:hanging="360"/>
+      </w:pPr>
+      <w:rPr>
+        <w:rFonts w:ascii="Arial" w:hAnsi="Arial" w:hint="default"/>
+      </w:rPr>
+    </w:lvl>
+    <w:lvl w:ilvl="8" w:tplc="417CC402" w:tentative="1">
+      <w:start w:val="1"/>
+      <w:numFmt w:val="bullet"/>
+      <w:lvlText w:val="•"/>
+      <w:lvlJc w:val="left"/>
+      <w:pPr>
+        <w:tabs>
+          <w:tab w:val="num" w:pos="6480"/>
+        </w:tabs>
+        <w:ind w:left="6480" w:hanging="360"/>
+      </w:pPr>
+      <w:rPr>
+        <w:rFonts w:ascii="Arial" w:hAnsi="Arial" w:hint="default"/>
+      </w:rPr>
+    </w:lvl>
+  </w:abstractNum>
+  <w:abstractNum w:abstractNumId="4" w15:restartNumberingAfterBreak="0">
+    <w:nsid w:val="1D8405A7"/>
+    <w:multiLevelType w:val="hybridMultilevel"/>
+    <w:tmpl w:val="0BCE5642"/>
+    <w:lvl w:ilvl="0" w:tplc="75745112">
+      <w:start w:val="1"/>
+      <w:numFmt w:val="bullet"/>
+      <w:lvlText w:val="•"/>
+      <w:lvlJc w:val="left"/>
+      <w:pPr>
+        <w:tabs>
+          <w:tab w:val="num" w:pos="720"/>
+        </w:tabs>
+        <w:ind w:left="720" w:hanging="360"/>
+      </w:pPr>
+      <w:rPr>
+        <w:rFonts w:ascii="Arial" w:hAnsi="Arial" w:hint="default"/>
+      </w:rPr>
+    </w:lvl>
+    <w:lvl w:ilvl="1" w:tplc="A18C1CA4" w:tentative="1">
+      <w:start w:val="1"/>
+      <w:numFmt w:val="bullet"/>
+      <w:lvlText w:val="•"/>
+      <w:lvlJc w:val="left"/>
+      <w:pPr>
+        <w:tabs>
+          <w:tab w:val="num" w:pos="1440"/>
+        </w:tabs>
+        <w:ind w:left="1440" w:hanging="360"/>
+      </w:pPr>
+      <w:rPr>
+        <w:rFonts w:ascii="Arial" w:hAnsi="Arial" w:hint="default"/>
+      </w:rPr>
+    </w:lvl>
+    <w:lvl w:ilvl="2" w:tplc="1A50E75E" w:tentative="1">
+      <w:start w:val="1"/>
+      <w:numFmt w:val="bullet"/>
+      <w:lvlText w:val="•"/>
+      <w:lvlJc w:val="left"/>
+      <w:pPr>
+        <w:tabs>
+          <w:tab w:val="num" w:pos="2160"/>
+        </w:tabs>
+        <w:ind w:left="2160" w:hanging="360"/>
+      </w:pPr>
+      <w:rPr>
+        <w:rFonts w:ascii="Arial" w:hAnsi="Arial" w:hint="default"/>
+      </w:rPr>
+    </w:lvl>
+    <w:lvl w:ilvl="3" w:tplc="C1D4845E" w:tentative="1">
+      <w:start w:val="1"/>
+      <w:numFmt w:val="bullet"/>
+      <w:lvlText w:val="•"/>
+      <w:lvlJc w:val="left"/>
+      <w:pPr>
+        <w:tabs>
+          <w:tab w:val="num" w:pos="2880"/>
+        </w:tabs>
+        <w:ind w:left="2880" w:hanging="360"/>
+      </w:pPr>
+      <w:rPr>
+        <w:rFonts w:ascii="Arial" w:hAnsi="Arial" w:hint="default"/>
+      </w:rPr>
+    </w:lvl>
+    <w:lvl w:ilvl="4" w:tplc="9482B4B6" w:tentative="1">
+      <w:start w:val="1"/>
+      <w:numFmt w:val="bullet"/>
+      <w:lvlText w:val="•"/>
+      <w:lvlJc w:val="left"/>
+      <w:pPr>
+        <w:tabs>
+          <w:tab w:val="num" w:pos="3600"/>
+        </w:tabs>
+        <w:ind w:left="3600" w:hanging="360"/>
+      </w:pPr>
+      <w:rPr>
+        <w:rFonts w:ascii="Arial" w:hAnsi="Arial" w:hint="default"/>
+      </w:rPr>
+    </w:lvl>
+    <w:lvl w:ilvl="5" w:tplc="4FA6E4BA" w:tentative="1">
+      <w:start w:val="1"/>
+      <w:numFmt w:val="bullet"/>
+      <w:lvlText w:val="•"/>
+      <w:lvlJc w:val="left"/>
+      <w:pPr>
+        <w:tabs>
+          <w:tab w:val="num" w:pos="4320"/>
+        </w:tabs>
+        <w:ind w:left="4320" w:hanging="360"/>
+      </w:pPr>
+      <w:rPr>
+        <w:rFonts w:ascii="Arial" w:hAnsi="Arial" w:hint="default"/>
+      </w:rPr>
+    </w:lvl>
+    <w:lvl w:ilvl="6" w:tplc="368AD4EE" w:tentative="1">
+      <w:start w:val="1"/>
+      <w:numFmt w:val="bullet"/>
+      <w:lvlText w:val="•"/>
+      <w:lvlJc w:val="left"/>
+      <w:pPr>
+        <w:tabs>
+          <w:tab w:val="num" w:pos="5040"/>
+        </w:tabs>
+        <w:ind w:left="5040" w:hanging="360"/>
+      </w:pPr>
+      <w:rPr>
+        <w:rFonts w:ascii="Arial" w:hAnsi="Arial" w:hint="default"/>
+      </w:rPr>
+    </w:lvl>
+    <w:lvl w:ilvl="7" w:tplc="4912C908" w:tentative="1">
+      <w:start w:val="1"/>
+      <w:numFmt w:val="bullet"/>
+      <w:lvlText w:val="•"/>
+      <w:lvlJc w:val="left"/>
+      <w:pPr>
+        <w:tabs>
+          <w:tab w:val="num" w:pos="5760"/>
+        </w:tabs>
+        <w:ind w:left="5760" w:hanging="360"/>
+      </w:pPr>
+      <w:rPr>
+        <w:rFonts w:ascii="Arial" w:hAnsi="Arial" w:hint="default"/>
+      </w:rPr>
+    </w:lvl>
+    <w:lvl w:ilvl="8" w:tplc="F46C613E" w:tentative="1">
+      <w:start w:val="1"/>
+      <w:numFmt w:val="bullet"/>
+      <w:lvlText w:val="•"/>
+      <w:lvlJc w:val="left"/>
+      <w:pPr>
+        <w:tabs>
+          <w:tab w:val="num" w:pos="6480"/>
+        </w:tabs>
+        <w:ind w:left="6480" w:hanging="360"/>
+      </w:pPr>
+      <w:rPr>
+        <w:rFonts w:ascii="Arial" w:hAnsi="Arial" w:hint="default"/>
+      </w:rPr>
+    </w:lvl>
+  </w:abstractNum>
+  <w:abstractNum w:abstractNumId="5" w15:restartNumberingAfterBreak="0">
+    <w:nsid w:val="1F87418B"/>
+    <w:multiLevelType w:val="hybridMultilevel"/>
+    <w:tmpl w:val="82186E06"/>
+    <w:lvl w:ilvl="0" w:tplc="78A02970">
+      <w:start w:val="1"/>
+      <w:numFmt w:val="bullet"/>
+      <w:lvlText w:val="•"/>
+      <w:lvlJc w:val="left"/>
+      <w:pPr>
+        <w:tabs>
+          <w:tab w:val="num" w:pos="720"/>
+        </w:tabs>
+        <w:ind w:left="720" w:hanging="360"/>
+      </w:pPr>
+      <w:rPr>
+        <w:rFonts w:ascii="Arial" w:hAnsi="Arial" w:hint="default"/>
+      </w:rPr>
+    </w:lvl>
+    <w:lvl w:ilvl="1" w:tplc="31748FE4" w:tentative="1">
+      <w:start w:val="1"/>
+      <w:numFmt w:val="bullet"/>
+      <w:lvlText w:val="•"/>
+      <w:lvlJc w:val="left"/>
+      <w:pPr>
+        <w:tabs>
+          <w:tab w:val="num" w:pos="1440"/>
+        </w:tabs>
+        <w:ind w:left="1440" w:hanging="360"/>
+      </w:pPr>
+      <w:rPr>
+        <w:rFonts w:ascii="Arial" w:hAnsi="Arial" w:hint="default"/>
+      </w:rPr>
+    </w:lvl>
+    <w:lvl w:ilvl="2" w:tplc="C004DA30" w:tentative="1">
+      <w:start w:val="1"/>
+      <w:numFmt w:val="bullet"/>
+      <w:lvlText w:val="•"/>
+      <w:lvlJc w:val="left"/>
+      <w:pPr>
+        <w:tabs>
+          <w:tab w:val="num" w:pos="2160"/>
+        </w:tabs>
+        <w:ind w:left="2160" w:hanging="360"/>
+      </w:pPr>
+      <w:rPr>
+        <w:rFonts w:ascii="Arial" w:hAnsi="Arial" w:hint="default"/>
+      </w:rPr>
+    </w:lvl>
+    <w:lvl w:ilvl="3" w:tplc="05FE3CF4" w:tentative="1">
+      <w:start w:val="1"/>
+      <w:numFmt w:val="bullet"/>
+      <w:lvlText w:val="•"/>
+      <w:lvlJc w:val="left"/>
+      <w:pPr>
+        <w:tabs>
+          <w:tab w:val="num" w:pos="2880"/>
+        </w:tabs>
+        <w:ind w:left="2880" w:hanging="360"/>
+      </w:pPr>
+      <w:rPr>
+        <w:rFonts w:ascii="Arial" w:hAnsi="Arial" w:hint="default"/>
+      </w:rPr>
+    </w:lvl>
+    <w:lvl w:ilvl="4" w:tplc="D5E686AE" w:tentative="1">
+      <w:start w:val="1"/>
+      <w:numFmt w:val="bullet"/>
+      <w:lvlText w:val="•"/>
+      <w:lvlJc w:val="left"/>
+      <w:pPr>
+        <w:tabs>
+          <w:tab w:val="num" w:pos="3600"/>
+        </w:tabs>
+        <w:ind w:left="3600" w:hanging="360"/>
+      </w:pPr>
+      <w:rPr>
+        <w:rFonts w:ascii="Arial" w:hAnsi="Arial" w:hint="default"/>
+      </w:rPr>
+    </w:lvl>
+    <w:lvl w:ilvl="5" w:tplc="683C20D8" w:tentative="1">
+      <w:start w:val="1"/>
+      <w:numFmt w:val="bullet"/>
+      <w:lvlText w:val="•"/>
+      <w:lvlJc w:val="left"/>
+      <w:pPr>
+        <w:tabs>
+          <w:tab w:val="num" w:pos="4320"/>
+        </w:tabs>
+        <w:ind w:left="4320" w:hanging="360"/>
+      </w:pPr>
+      <w:rPr>
+        <w:rFonts w:ascii="Arial" w:hAnsi="Arial" w:hint="default"/>
+      </w:rPr>
+    </w:lvl>
+    <w:lvl w:ilvl="6" w:tplc="476676D6" w:tentative="1">
+      <w:start w:val="1"/>
+      <w:numFmt w:val="bullet"/>
+      <w:lvlText w:val="•"/>
+      <w:lvlJc w:val="left"/>
+      <w:pPr>
+        <w:tabs>
+          <w:tab w:val="num" w:pos="5040"/>
+        </w:tabs>
+        <w:ind w:left="5040" w:hanging="360"/>
+      </w:pPr>
+      <w:rPr>
+        <w:rFonts w:ascii="Arial" w:hAnsi="Arial" w:hint="default"/>
+      </w:rPr>
+    </w:lvl>
+    <w:lvl w:ilvl="7" w:tplc="5C3CDD0A" w:tentative="1">
+      <w:start w:val="1"/>
+      <w:numFmt w:val="bullet"/>
+      <w:lvlText w:val="•"/>
+      <w:lvlJc w:val="left"/>
+      <w:pPr>
+        <w:tabs>
+          <w:tab w:val="num" w:pos="5760"/>
+        </w:tabs>
+        <w:ind w:left="5760" w:hanging="360"/>
+      </w:pPr>
+      <w:rPr>
+        <w:rFonts w:ascii="Arial" w:hAnsi="Arial" w:hint="default"/>
+      </w:rPr>
+    </w:lvl>
+    <w:lvl w:ilvl="8" w:tplc="66EA8F04" w:tentative="1">
+      <w:start w:val="1"/>
+      <w:numFmt w:val="bullet"/>
+      <w:lvlText w:val="•"/>
+      <w:lvlJc w:val="left"/>
+      <w:pPr>
+        <w:tabs>
+          <w:tab w:val="num" w:pos="6480"/>
+        </w:tabs>
+        <w:ind w:left="6480" w:hanging="360"/>
+      </w:pPr>
+      <w:rPr>
+        <w:rFonts w:ascii="Arial" w:hAnsi="Arial" w:hint="default"/>
+      </w:rPr>
+    </w:lvl>
+  </w:abstractNum>
+  <w:abstractNum w:abstractNumId="6" w15:restartNumberingAfterBreak="0">
+    <w:nsid w:val="26C20C17"/>
+    <w:multiLevelType w:val="hybridMultilevel"/>
+    <w:tmpl w:val="1FD2FDB0"/>
+    <w:lvl w:ilvl="0" w:tplc="E4B4921E">
+      <w:start w:val="1"/>
+      <w:numFmt w:val="bullet"/>
+      <w:lvlText w:val="•"/>
+      <w:lvlJc w:val="left"/>
+      <w:pPr>
+        <w:tabs>
+          <w:tab w:val="num" w:pos="720"/>
+        </w:tabs>
+        <w:ind w:left="720" w:hanging="360"/>
+      </w:pPr>
+      <w:rPr>
+        <w:rFonts w:ascii="Arial" w:hAnsi="Arial" w:hint="default"/>
+      </w:rPr>
+    </w:lvl>
+    <w:lvl w:ilvl="1" w:tplc="043A7110" w:tentative="1">
+      <w:start w:val="1"/>
+      <w:numFmt w:val="bullet"/>
+      <w:lvlText w:val="•"/>
+      <w:lvlJc w:val="left"/>
+      <w:pPr>
+        <w:tabs>
+          <w:tab w:val="num" w:pos="1440"/>
+        </w:tabs>
+        <w:ind w:left="1440" w:hanging="360"/>
+      </w:pPr>
+      <w:rPr>
+        <w:rFonts w:ascii="Arial" w:hAnsi="Arial" w:hint="default"/>
+      </w:rPr>
+    </w:lvl>
+    <w:lvl w:ilvl="2" w:tplc="D5165692" w:tentative="1">
+      <w:start w:val="1"/>
+      <w:numFmt w:val="bullet"/>
+      <w:lvlText w:val="•"/>
+      <w:lvlJc w:val="left"/>
+      <w:pPr>
+        <w:tabs>
+          <w:tab w:val="num" w:pos="2160"/>
+        </w:tabs>
+        <w:ind w:left="2160" w:hanging="360"/>
+      </w:pPr>
+      <w:rPr>
+        <w:rFonts w:ascii="Arial" w:hAnsi="Arial" w:hint="default"/>
+      </w:rPr>
+    </w:lvl>
+    <w:lvl w:ilvl="3" w:tplc="81703648" w:tentative="1">
+      <w:start w:val="1"/>
+      <w:numFmt w:val="bullet"/>
+      <w:lvlText w:val="•"/>
+      <w:lvlJc w:val="left"/>
+      <w:pPr>
+        <w:tabs>
+          <w:tab w:val="num" w:pos="2880"/>
+        </w:tabs>
+        <w:ind w:left="2880" w:hanging="360"/>
+      </w:pPr>
+      <w:rPr>
+        <w:rFonts w:ascii="Arial" w:hAnsi="Arial" w:hint="default"/>
+      </w:rPr>
+    </w:lvl>
+    <w:lvl w:ilvl="4" w:tplc="B5F044B2" w:tentative="1">
+      <w:start w:val="1"/>
+      <w:numFmt w:val="bullet"/>
+      <w:lvlText w:val="•"/>
+      <w:lvlJc w:val="left"/>
+      <w:pPr>
+        <w:tabs>
+          <w:tab w:val="num" w:pos="3600"/>
+        </w:tabs>
+        <w:ind w:left="3600" w:hanging="360"/>
+      </w:pPr>
+      <w:rPr>
+        <w:rFonts w:ascii="Arial" w:hAnsi="Arial" w:hint="default"/>
+      </w:rPr>
+    </w:lvl>
+    <w:lvl w:ilvl="5" w:tplc="E77C1904" w:tentative="1">
+      <w:start w:val="1"/>
+      <w:numFmt w:val="bullet"/>
+      <w:lvlText w:val="•"/>
+      <w:lvlJc w:val="left"/>
+      <w:pPr>
+        <w:tabs>
+          <w:tab w:val="num" w:pos="4320"/>
+        </w:tabs>
+        <w:ind w:left="4320" w:hanging="360"/>
+      </w:pPr>
+      <w:rPr>
+        <w:rFonts w:ascii="Arial" w:hAnsi="Arial" w:hint="default"/>
+      </w:rPr>
+    </w:lvl>
+    <w:lvl w:ilvl="6" w:tplc="33944062" w:tentative="1">
+      <w:start w:val="1"/>
+      <w:numFmt w:val="bullet"/>
+      <w:lvlText w:val="•"/>
+      <w:lvlJc w:val="left"/>
+      <w:pPr>
+        <w:tabs>
+          <w:tab w:val="num" w:pos="5040"/>
+        </w:tabs>
+        <w:ind w:left="5040" w:hanging="360"/>
+      </w:pPr>
+      <w:rPr>
+        <w:rFonts w:ascii="Arial" w:hAnsi="Arial" w:hint="default"/>
+      </w:rPr>
+    </w:lvl>
+    <w:lvl w:ilvl="7" w:tplc="4BCAFE78" w:tentative="1">
+      <w:start w:val="1"/>
+      <w:numFmt w:val="bullet"/>
+      <w:lvlText w:val="•"/>
+      <w:lvlJc w:val="left"/>
+      <w:pPr>
+        <w:tabs>
+          <w:tab w:val="num" w:pos="5760"/>
+        </w:tabs>
+        <w:ind w:left="5760" w:hanging="360"/>
+      </w:pPr>
+      <w:rPr>
+        <w:rFonts w:ascii="Arial" w:hAnsi="Arial" w:hint="default"/>
+      </w:rPr>
+    </w:lvl>
+    <w:lvl w:ilvl="8" w:tplc="061A6A00" w:tentative="1">
+      <w:start w:val="1"/>
+      <w:numFmt w:val="bullet"/>
+      <w:lvlText w:val="•"/>
+      <w:lvlJc w:val="left"/>
+      <w:pPr>
+        <w:tabs>
+          <w:tab w:val="num" w:pos="6480"/>
+        </w:tabs>
+        <w:ind w:left="6480" w:hanging="360"/>
+      </w:pPr>
+      <w:rPr>
+        <w:rFonts w:ascii="Arial" w:hAnsi="Arial" w:hint="default"/>
+      </w:rPr>
+    </w:lvl>
+  </w:abstractNum>
+  <w:abstractNum w:abstractNumId="7" w15:restartNumberingAfterBreak="0">
+    <w:nsid w:val="55486AE3"/>
+    <w:multiLevelType w:val="hybridMultilevel"/>
+    <w:tmpl w:val="B53AF0E2"/>
+    <w:lvl w:ilvl="0" w:tplc="C8DAEC48">
+      <w:start w:val="1"/>
+      <w:numFmt w:val="bullet"/>
+      <w:lvlText w:val="•"/>
+      <w:lvlJc w:val="left"/>
+      <w:pPr>
+        <w:tabs>
+          <w:tab w:val="num" w:pos="720"/>
+        </w:tabs>
+        <w:ind w:left="720" w:hanging="360"/>
+      </w:pPr>
+      <w:rPr>
+        <w:rFonts w:ascii="Arial" w:hAnsi="Arial" w:hint="default"/>
+      </w:rPr>
+    </w:lvl>
+    <w:lvl w:ilvl="1" w:tplc="49328C3E" w:tentative="1">
+      <w:start w:val="1"/>
+      <w:numFmt w:val="bullet"/>
+      <w:lvlText w:val="•"/>
+      <w:lvlJc w:val="left"/>
+      <w:pPr>
+        <w:tabs>
+          <w:tab w:val="num" w:pos="1440"/>
+        </w:tabs>
+        <w:ind w:left="1440" w:hanging="360"/>
+      </w:pPr>
+      <w:rPr>
+        <w:rFonts w:ascii="Arial" w:hAnsi="Arial" w:hint="default"/>
+      </w:rPr>
+    </w:lvl>
+    <w:lvl w:ilvl="2" w:tplc="C946FB74" w:tentative="1">
+      <w:start w:val="1"/>
+      <w:numFmt w:val="bullet"/>
+      <w:lvlText w:val="•"/>
+      <w:lvlJc w:val="left"/>
+      <w:pPr>
+        <w:tabs>
+          <w:tab w:val="num" w:pos="2160"/>
+        </w:tabs>
+        <w:ind w:left="2160" w:hanging="360"/>
+      </w:pPr>
+      <w:rPr>
+        <w:rFonts w:ascii="Arial" w:hAnsi="Arial" w:hint="default"/>
+      </w:rPr>
+    </w:lvl>
+    <w:lvl w:ilvl="3" w:tplc="52840990" w:tentative="1">
+      <w:start w:val="1"/>
+      <w:numFmt w:val="bullet"/>
+      <w:lvlText w:val="•"/>
+      <w:lvlJc w:val="left"/>
+      <w:pPr>
+        <w:tabs>
+          <w:tab w:val="num" w:pos="2880"/>
+        </w:tabs>
+        <w:ind w:left="2880" w:hanging="360"/>
+      </w:pPr>
+      <w:rPr>
+        <w:rFonts w:ascii="Arial" w:hAnsi="Arial" w:hint="default"/>
+      </w:rPr>
+    </w:lvl>
+    <w:lvl w:ilvl="4" w:tplc="44C82AFE" w:tentative="1">
+      <w:start w:val="1"/>
+      <w:numFmt w:val="bullet"/>
+      <w:lvlText w:val="•"/>
+      <w:lvlJc w:val="left"/>
+      <w:pPr>
+        <w:tabs>
+          <w:tab w:val="num" w:pos="3600"/>
+        </w:tabs>
+        <w:ind w:left="3600" w:hanging="360"/>
+      </w:pPr>
+      <w:rPr>
+        <w:rFonts w:ascii="Arial" w:hAnsi="Arial" w:hint="default"/>
+      </w:rPr>
+    </w:lvl>
+    <w:lvl w:ilvl="5" w:tplc="A25E8440" w:tentative="1">
+      <w:start w:val="1"/>
+      <w:numFmt w:val="bullet"/>
+      <w:lvlText w:val="•"/>
+      <w:lvlJc w:val="left"/>
+      <w:pPr>
+        <w:tabs>
+          <w:tab w:val="num" w:pos="4320"/>
+        </w:tabs>
+        <w:ind w:left="4320" w:hanging="360"/>
+      </w:pPr>
+      <w:rPr>
+        <w:rFonts w:ascii="Arial" w:hAnsi="Arial" w:hint="default"/>
+      </w:rPr>
+    </w:lvl>
+    <w:lvl w:ilvl="6" w:tplc="336ABC16" w:tentative="1">
+      <w:start w:val="1"/>
+      <w:numFmt w:val="bullet"/>
+      <w:lvlText w:val="•"/>
+      <w:lvlJc w:val="left"/>
+      <w:pPr>
+        <w:tabs>
+          <w:tab w:val="num" w:pos="5040"/>
+        </w:tabs>
+        <w:ind w:left="5040" w:hanging="360"/>
+      </w:pPr>
+      <w:rPr>
+        <w:rFonts w:ascii="Arial" w:hAnsi="Arial" w:hint="default"/>
+      </w:rPr>
+    </w:lvl>
+    <w:lvl w:ilvl="7" w:tplc="463267EE" w:tentative="1">
+      <w:start w:val="1"/>
+      <w:numFmt w:val="bullet"/>
+      <w:lvlText w:val="•"/>
+      <w:lvlJc w:val="left"/>
+      <w:pPr>
+        <w:tabs>
+          <w:tab w:val="num" w:pos="5760"/>
+        </w:tabs>
+        <w:ind w:left="5760" w:hanging="360"/>
+      </w:pPr>
+      <w:rPr>
+        <w:rFonts w:ascii="Arial" w:hAnsi="Arial" w:hint="default"/>
+      </w:rPr>
+    </w:lvl>
+    <w:lvl w:ilvl="8" w:tplc="A73639FE" w:tentative="1">
+      <w:start w:val="1"/>
+      <w:numFmt w:val="bullet"/>
+      <w:lvlText w:val="•"/>
+      <w:lvlJc w:val="left"/>
+      <w:pPr>
+        <w:tabs>
+          <w:tab w:val="num" w:pos="6480"/>
+        </w:tabs>
+        <w:ind w:left="6480" w:hanging="360"/>
+      </w:pPr>
+      <w:rPr>
+        <w:rFonts w:ascii="Arial" w:hAnsi="Arial" w:hint="default"/>
+      </w:rPr>
+    </w:lvl>
+  </w:abstractNum>
+  <w:abstractNum w:abstractNumId="8" w15:restartNumberingAfterBreak="0">
+    <w:nsid w:val="5BFF0028"/>
+    <w:multiLevelType w:val="hybridMultilevel"/>
+    <w:tmpl w:val="38101166"/>
+    <w:lvl w:ilvl="0" w:tplc="EF507962">
+      <w:start w:val="1"/>
+      <w:numFmt w:val="bullet"/>
+      <w:lvlText w:val="•"/>
+      <w:lvlJc w:val="left"/>
+      <w:pPr>
+        <w:tabs>
+          <w:tab w:val="num" w:pos="720"/>
+        </w:tabs>
+        <w:ind w:left="720" w:hanging="360"/>
+      </w:pPr>
+      <w:rPr>
+        <w:rFonts w:ascii="Arial" w:hAnsi="Arial" w:hint="default"/>
+      </w:rPr>
+    </w:lvl>
+    <w:lvl w:ilvl="1" w:tplc="39D86F76" w:tentative="1">
+      <w:start w:val="1"/>
+      <w:numFmt w:val="bullet"/>
+      <w:lvlText w:val="•"/>
+      <w:lvlJc w:val="left"/>
+      <w:pPr>
+        <w:tabs>
+          <w:tab w:val="num" w:pos="1440"/>
+        </w:tabs>
+        <w:ind w:left="1440" w:hanging="360"/>
+      </w:pPr>
+      <w:rPr>
+        <w:rFonts w:ascii="Arial" w:hAnsi="Arial" w:hint="default"/>
+      </w:rPr>
+    </w:lvl>
+    <w:lvl w:ilvl="2" w:tplc="8B8CEBD2" w:tentative="1">
+      <w:start w:val="1"/>
+      <w:numFmt w:val="bullet"/>
+      <w:lvlText w:val="•"/>
+      <w:lvlJc w:val="left"/>
+      <w:pPr>
+        <w:tabs>
+          <w:tab w:val="num" w:pos="2160"/>
+        </w:tabs>
+        <w:ind w:left="2160" w:hanging="360"/>
+      </w:pPr>
+      <w:rPr>
+        <w:rFonts w:ascii="Arial" w:hAnsi="Arial" w:hint="default"/>
+      </w:rPr>
+    </w:lvl>
+    <w:lvl w:ilvl="3" w:tplc="98E28790" w:tentative="1">
+      <w:start w:val="1"/>
+      <w:numFmt w:val="bullet"/>
+      <w:lvlText w:val="•"/>
+      <w:lvlJc w:val="left"/>
+      <w:pPr>
+        <w:tabs>
+          <w:tab w:val="num" w:pos="2880"/>
+        </w:tabs>
+        <w:ind w:left="2880" w:hanging="360"/>
+      </w:pPr>
+      <w:rPr>
+        <w:rFonts w:ascii="Arial" w:hAnsi="Arial" w:hint="default"/>
+      </w:rPr>
+    </w:lvl>
+    <w:lvl w:ilvl="4" w:tplc="05DAF82A" w:tentative="1">
+      <w:start w:val="1"/>
+      <w:numFmt w:val="bullet"/>
+      <w:lvlText w:val="•"/>
+      <w:lvlJc w:val="left"/>
+      <w:pPr>
+        <w:tabs>
+          <w:tab w:val="num" w:pos="3600"/>
+        </w:tabs>
+        <w:ind w:left="3600" w:hanging="360"/>
+      </w:pPr>
+      <w:rPr>
+        <w:rFonts w:ascii="Arial" w:hAnsi="Arial" w:hint="default"/>
+      </w:rPr>
+    </w:lvl>
+    <w:lvl w:ilvl="5" w:tplc="E5B28C2A" w:tentative="1">
+      <w:start w:val="1"/>
+      <w:numFmt w:val="bullet"/>
+      <w:lvlText w:val="•"/>
+      <w:lvlJc w:val="left"/>
+      <w:pPr>
+        <w:tabs>
+          <w:tab w:val="num" w:pos="4320"/>
+        </w:tabs>
+        <w:ind w:left="4320" w:hanging="360"/>
+      </w:pPr>
+      <w:rPr>
+        <w:rFonts w:ascii="Arial" w:hAnsi="Arial" w:hint="default"/>
+      </w:rPr>
+    </w:lvl>
+    <w:lvl w:ilvl="6" w:tplc="B71052DC" w:tentative="1">
+      <w:start w:val="1"/>
+      <w:numFmt w:val="bullet"/>
+      <w:lvlText w:val="•"/>
+      <w:lvlJc w:val="left"/>
+      <w:pPr>
+        <w:tabs>
+          <w:tab w:val="num" w:pos="5040"/>
+        </w:tabs>
+        <w:ind w:left="5040" w:hanging="360"/>
+      </w:pPr>
+      <w:rPr>
+        <w:rFonts w:ascii="Arial" w:hAnsi="Arial" w:hint="default"/>
+      </w:rPr>
+    </w:lvl>
+    <w:lvl w:ilvl="7" w:tplc="15A4B81E" w:tentative="1">
+      <w:start w:val="1"/>
+      <w:numFmt w:val="bullet"/>
+      <w:lvlText w:val="•"/>
+      <w:lvlJc w:val="left"/>
+      <w:pPr>
+        <w:tabs>
+          <w:tab w:val="num" w:pos="5760"/>
+        </w:tabs>
+        <w:ind w:left="5760" w:hanging="360"/>
+      </w:pPr>
+      <w:rPr>
+        <w:rFonts w:ascii="Arial" w:hAnsi="Arial" w:hint="default"/>
+      </w:rPr>
+    </w:lvl>
+    <w:lvl w:ilvl="8" w:tplc="F64A222E" w:tentative="1">
+      <w:start w:val="1"/>
+      <w:numFmt w:val="bullet"/>
+      <w:lvlText w:val="•"/>
+      <w:lvlJc w:val="left"/>
+      <w:pPr>
+        <w:tabs>
+          <w:tab w:val="num" w:pos="6480"/>
+        </w:tabs>
+        <w:ind w:left="6480" w:hanging="360"/>
+      </w:pPr>
+      <w:rPr>
+        <w:rFonts w:ascii="Arial" w:hAnsi="Arial" w:hint="default"/>
+      </w:rPr>
+    </w:lvl>
+  </w:abstractNum>
+  <w:abstractNum w:abstractNumId="9" w15:restartNumberingAfterBreak="0">
+    <w:nsid w:val="5CC42716"/>
+    <w:multiLevelType w:val="hybridMultilevel"/>
+    <w:tmpl w:val="837EF1CA"/>
+    <w:lvl w:ilvl="0" w:tplc="855A5C52">
+      <w:start w:val="1"/>
+      <w:numFmt w:val="bullet"/>
+      <w:lvlText w:val="•"/>
+      <w:lvlJc w:val="left"/>
+      <w:pPr>
+        <w:tabs>
+          <w:tab w:val="num" w:pos="720"/>
+        </w:tabs>
+        <w:ind w:left="720" w:hanging="360"/>
+      </w:pPr>
+      <w:rPr>
+        <w:rFonts w:ascii="Arial" w:hAnsi="Arial" w:hint="default"/>
+      </w:rPr>
+    </w:lvl>
+    <w:lvl w:ilvl="1" w:tplc="452E46C2" w:tentative="1">
+      <w:start w:val="1"/>
+      <w:numFmt w:val="bullet"/>
+      <w:lvlText w:val="•"/>
+      <w:lvlJc w:val="left"/>
+      <w:pPr>
+        <w:tabs>
+          <w:tab w:val="num" w:pos="1440"/>
+        </w:tabs>
+        <w:ind w:left="1440" w:hanging="360"/>
+      </w:pPr>
+      <w:rPr>
+        <w:rFonts w:ascii="Arial" w:hAnsi="Arial" w:hint="default"/>
+      </w:rPr>
+    </w:lvl>
+    <w:lvl w:ilvl="2" w:tplc="15081F82" w:tentative="1">
+      <w:start w:val="1"/>
+      <w:numFmt w:val="bullet"/>
+      <w:lvlText w:val="•"/>
+      <w:lvlJc w:val="left"/>
+      <w:pPr>
+        <w:tabs>
+          <w:tab w:val="num" w:pos="2160"/>
+        </w:tabs>
+        <w:ind w:left="2160" w:hanging="360"/>
+      </w:pPr>
+      <w:rPr>
+        <w:rFonts w:ascii="Arial" w:hAnsi="Arial" w:hint="default"/>
+      </w:rPr>
+    </w:lvl>
+    <w:lvl w:ilvl="3" w:tplc="0544749C" w:tentative="1">
+      <w:start w:val="1"/>
+      <w:numFmt w:val="bullet"/>
+      <w:lvlText w:val="•"/>
+      <w:lvlJc w:val="left"/>
+      <w:pPr>
+        <w:tabs>
+          <w:tab w:val="num" w:pos="2880"/>
+        </w:tabs>
+        <w:ind w:left="2880" w:hanging="360"/>
+      </w:pPr>
+      <w:rPr>
+        <w:rFonts w:ascii="Arial" w:hAnsi="Arial" w:hint="default"/>
+      </w:rPr>
+    </w:lvl>
+    <w:lvl w:ilvl="4" w:tplc="271A9398" w:tentative="1">
+      <w:start w:val="1"/>
+      <w:numFmt w:val="bullet"/>
+      <w:lvlText w:val="•"/>
+      <w:lvlJc w:val="left"/>
+      <w:pPr>
+        <w:tabs>
+          <w:tab w:val="num" w:pos="3600"/>
+        </w:tabs>
+        <w:ind w:left="3600" w:hanging="360"/>
+      </w:pPr>
+      <w:rPr>
+        <w:rFonts w:ascii="Arial" w:hAnsi="Arial" w:hint="default"/>
+      </w:rPr>
+    </w:lvl>
+    <w:lvl w:ilvl="5" w:tplc="BFDE4A1E" w:tentative="1">
+      <w:start w:val="1"/>
+      <w:numFmt w:val="bullet"/>
+      <w:lvlText w:val="•"/>
+      <w:lvlJc w:val="left"/>
+      <w:pPr>
+        <w:tabs>
+          <w:tab w:val="num" w:pos="4320"/>
+        </w:tabs>
+        <w:ind w:left="4320" w:hanging="360"/>
+      </w:pPr>
+      <w:rPr>
+        <w:rFonts w:ascii="Arial" w:hAnsi="Arial" w:hint="default"/>
+      </w:rPr>
+    </w:lvl>
+    <w:lvl w:ilvl="6" w:tplc="CD9C812E" w:tentative="1">
+      <w:start w:val="1"/>
+      <w:numFmt w:val="bullet"/>
+      <w:lvlText w:val="•"/>
+      <w:lvlJc w:val="left"/>
+      <w:pPr>
+        <w:tabs>
+          <w:tab w:val="num" w:pos="5040"/>
+        </w:tabs>
+        <w:ind w:left="5040" w:hanging="360"/>
+      </w:pPr>
+      <w:rPr>
+        <w:rFonts w:ascii="Arial" w:hAnsi="Arial" w:hint="default"/>
+      </w:rPr>
+    </w:lvl>
+    <w:lvl w:ilvl="7" w:tplc="395CEB64" w:tentative="1">
+      <w:start w:val="1"/>
+      <w:numFmt w:val="bullet"/>
+      <w:lvlText w:val="•"/>
+      <w:lvlJc w:val="left"/>
+      <w:pPr>
+        <w:tabs>
+          <w:tab w:val="num" w:pos="5760"/>
+        </w:tabs>
+        <w:ind w:left="5760" w:hanging="360"/>
+      </w:pPr>
+      <w:rPr>
+        <w:rFonts w:ascii="Arial" w:hAnsi="Arial" w:hint="default"/>
+      </w:rPr>
+    </w:lvl>
+    <w:lvl w:ilvl="8" w:tplc="06A405F4" w:tentative="1">
+      <w:start w:val="1"/>
+      <w:numFmt w:val="bullet"/>
+      <w:lvlText w:val="•"/>
+      <w:lvlJc w:val="left"/>
+      <w:pPr>
+        <w:tabs>
+          <w:tab w:val="num" w:pos="6480"/>
+        </w:tabs>
+        <w:ind w:left="6480" w:hanging="360"/>
+      </w:pPr>
+      <w:rPr>
+        <w:rFonts w:ascii="Arial" w:hAnsi="Arial" w:hint="default"/>
+      </w:rPr>
+    </w:lvl>
+  </w:abstractNum>
+  <w:abstractNum w:abstractNumId="10" w15:restartNumberingAfterBreak="0">
+    <w:nsid w:val="688E6F8A"/>
+    <w:multiLevelType w:val="hybridMultilevel"/>
+    <w:tmpl w:val="9D0AF98E"/>
+    <w:lvl w:ilvl="0" w:tplc="3E8E47C4">
+      <w:start w:val="1"/>
+      <w:numFmt w:val="bullet"/>
+      <w:lvlText w:val="•"/>
+      <w:lvlJc w:val="left"/>
+      <w:pPr>
+        <w:tabs>
+          <w:tab w:val="num" w:pos="720"/>
+        </w:tabs>
+        <w:ind w:left="720" w:hanging="360"/>
+      </w:pPr>
+      <w:rPr>
+        <w:rFonts w:ascii="Arial" w:hAnsi="Arial" w:hint="default"/>
+      </w:rPr>
+    </w:lvl>
+    <w:lvl w:ilvl="1" w:tplc="8BC205E2" w:tentative="1">
+      <w:start w:val="1"/>
+      <w:numFmt w:val="bullet"/>
+      <w:lvlText w:val="•"/>
+      <w:lvlJc w:val="left"/>
+      <w:pPr>
+        <w:tabs>
+          <w:tab w:val="num" w:pos="1440"/>
+        </w:tabs>
+        <w:ind w:left="1440" w:hanging="360"/>
+      </w:pPr>
+      <w:rPr>
+        <w:rFonts w:ascii="Arial" w:hAnsi="Arial" w:hint="default"/>
+      </w:rPr>
+    </w:lvl>
+    <w:lvl w:ilvl="2" w:tplc="0014578C" w:tentative="1">
+      <w:start w:val="1"/>
+      <w:numFmt w:val="bullet"/>
+      <w:lvlText w:val="•"/>
+      <w:lvlJc w:val="left"/>
+      <w:pPr>
+        <w:tabs>
+          <w:tab w:val="num" w:pos="2160"/>
+        </w:tabs>
+        <w:ind w:left="2160" w:hanging="360"/>
+      </w:pPr>
+      <w:rPr>
+        <w:rFonts w:ascii="Arial" w:hAnsi="Arial" w:hint="default"/>
+      </w:rPr>
+    </w:lvl>
+    <w:lvl w:ilvl="3" w:tplc="2F505870" w:tentative="1">
+      <w:start w:val="1"/>
+      <w:numFmt w:val="bullet"/>
+      <w:lvlText w:val="•"/>
+      <w:lvlJc w:val="left"/>
+      <w:pPr>
+        <w:tabs>
+          <w:tab w:val="num" w:pos="2880"/>
+        </w:tabs>
+        <w:ind w:left="2880" w:hanging="360"/>
+      </w:pPr>
+      <w:rPr>
+        <w:rFonts w:ascii="Arial" w:hAnsi="Arial" w:hint="default"/>
+      </w:rPr>
+    </w:lvl>
+    <w:lvl w:ilvl="4" w:tplc="30907F46" w:tentative="1">
+      <w:start w:val="1"/>
+      <w:numFmt w:val="bullet"/>
+      <w:lvlText w:val="•"/>
+      <w:lvlJc w:val="left"/>
+      <w:pPr>
+        <w:tabs>
+          <w:tab w:val="num" w:pos="3600"/>
+        </w:tabs>
+        <w:ind w:left="3600" w:hanging="360"/>
+      </w:pPr>
+      <w:rPr>
+        <w:rFonts w:ascii="Arial" w:hAnsi="Arial" w:hint="default"/>
+      </w:rPr>
+    </w:lvl>
+    <w:lvl w:ilvl="5" w:tplc="1AE08D1A" w:tentative="1">
+      <w:start w:val="1"/>
+      <w:numFmt w:val="bullet"/>
+      <w:lvlText w:val="•"/>
+      <w:lvlJc w:val="left"/>
+      <w:pPr>
+        <w:tabs>
+          <w:tab w:val="num" w:pos="4320"/>
+        </w:tabs>
+        <w:ind w:left="4320" w:hanging="360"/>
+      </w:pPr>
+      <w:rPr>
+        <w:rFonts w:ascii="Arial" w:hAnsi="Arial" w:hint="default"/>
+      </w:rPr>
+    </w:lvl>
+    <w:lvl w:ilvl="6" w:tplc="CA78092A" w:tentative="1">
+      <w:start w:val="1"/>
+      <w:numFmt w:val="bullet"/>
+      <w:lvlText w:val="•"/>
+      <w:lvlJc w:val="left"/>
+      <w:pPr>
+        <w:tabs>
+          <w:tab w:val="num" w:pos="5040"/>
+        </w:tabs>
+        <w:ind w:left="5040" w:hanging="360"/>
+      </w:pPr>
+      <w:rPr>
+        <w:rFonts w:ascii="Arial" w:hAnsi="Arial" w:hint="default"/>
+      </w:rPr>
+    </w:lvl>
+    <w:lvl w:ilvl="7" w:tplc="F052FAF0" w:tentative="1">
+      <w:start w:val="1"/>
+      <w:numFmt w:val="bullet"/>
+      <w:lvlText w:val="•"/>
+      <w:lvlJc w:val="left"/>
+      <w:pPr>
+        <w:tabs>
+          <w:tab w:val="num" w:pos="5760"/>
+        </w:tabs>
+        <w:ind w:left="5760" w:hanging="360"/>
+      </w:pPr>
+      <w:rPr>
+        <w:rFonts w:ascii="Arial" w:hAnsi="Arial" w:hint="default"/>
+      </w:rPr>
+    </w:lvl>
+    <w:lvl w:ilvl="8" w:tplc="53F68140" w:tentative="1">
+      <w:start w:val="1"/>
+      <w:numFmt w:val="bullet"/>
+      <w:lvlText w:val="•"/>
+      <w:lvlJc w:val="left"/>
+      <w:pPr>
+        <w:tabs>
+          <w:tab w:val="num" w:pos="6480"/>
+        </w:tabs>
+        <w:ind w:left="6480" w:hanging="360"/>
+      </w:pPr>
+      <w:rPr>
+        <w:rFonts w:ascii="Arial" w:hAnsi="Arial" w:hint="default"/>
+      </w:rPr>
+    </w:lvl>
+  </w:abstractNum>
+  <w:abstractNum w:abstractNumId="11" w15:restartNumberingAfterBreak="0">
+    <w:nsid w:val="6F585080"/>
+    <w:multiLevelType w:val="hybridMultilevel"/>
+    <w:tmpl w:val="28327152"/>
+    <w:lvl w:ilvl="0" w:tplc="AF864EE6">
+      <w:start w:val="1"/>
+      <w:numFmt w:val="bullet"/>
+      <w:lvlText w:val="•"/>
+      <w:lvlJc w:val="left"/>
+      <w:pPr>
+        <w:tabs>
+          <w:tab w:val="num" w:pos="720"/>
+        </w:tabs>
+        <w:ind w:left="720" w:hanging="360"/>
+      </w:pPr>
+      <w:rPr>
+        <w:rFonts w:ascii="Arial" w:hAnsi="Arial" w:hint="default"/>
+      </w:rPr>
+    </w:lvl>
+    <w:lvl w:ilvl="1" w:tplc="3BBCE7A6">
+      <w:start w:val="1"/>
+      <w:numFmt w:val="bullet"/>
+      <w:lvlText w:val="•"/>
+      <w:lvlJc w:val="left"/>
+      <w:pPr>
+        <w:tabs>
+          <w:tab w:val="num" w:pos="1440"/>
+        </w:tabs>
+        <w:ind w:left="1440" w:hanging="360"/>
+      </w:pPr>
+      <w:rPr>
+        <w:rFonts w:ascii="Arial" w:hAnsi="Arial" w:hint="default"/>
+      </w:rPr>
+    </w:lvl>
+    <w:lvl w:ilvl="2" w:tplc="815A00F2" w:tentative="1">
+      <w:start w:val="1"/>
+      <w:numFmt w:val="bullet"/>
+      <w:lvlText w:val="•"/>
+      <w:lvlJc w:val="left"/>
+      <w:pPr>
+        <w:tabs>
+          <w:tab w:val="num" w:pos="2160"/>
+        </w:tabs>
+        <w:ind w:left="2160" w:hanging="360"/>
+      </w:pPr>
+      <w:rPr>
+        <w:rFonts w:ascii="Arial" w:hAnsi="Arial" w:hint="default"/>
+      </w:rPr>
+    </w:lvl>
+    <w:lvl w:ilvl="3" w:tplc="C2501848" w:tentative="1">
+      <w:start w:val="1"/>
+      <w:numFmt w:val="bullet"/>
+      <w:lvlText w:val="•"/>
+      <w:lvlJc w:val="left"/>
+      <w:pPr>
+        <w:tabs>
+          <w:tab w:val="num" w:pos="2880"/>
+        </w:tabs>
+        <w:ind w:left="2880" w:hanging="360"/>
+      </w:pPr>
+      <w:rPr>
+        <w:rFonts w:ascii="Arial" w:hAnsi="Arial" w:hint="default"/>
+      </w:rPr>
+    </w:lvl>
+    <w:lvl w:ilvl="4" w:tplc="DC1E1278" w:tentative="1">
+      <w:start w:val="1"/>
+      <w:numFmt w:val="bullet"/>
+      <w:lvlText w:val="•"/>
+      <w:lvlJc w:val="left"/>
+      <w:pPr>
+        <w:tabs>
+          <w:tab w:val="num" w:pos="3600"/>
+        </w:tabs>
+        <w:ind w:left="3600" w:hanging="360"/>
+      </w:pPr>
+      <w:rPr>
+        <w:rFonts w:ascii="Arial" w:hAnsi="Arial" w:hint="default"/>
+      </w:rPr>
+    </w:lvl>
+    <w:lvl w:ilvl="5" w:tplc="07C8D9FE" w:tentative="1">
+      <w:start w:val="1"/>
+      <w:numFmt w:val="bullet"/>
+      <w:lvlText w:val="•"/>
+      <w:lvlJc w:val="left"/>
+      <w:pPr>
+        <w:tabs>
+          <w:tab w:val="num" w:pos="4320"/>
+        </w:tabs>
+        <w:ind w:left="4320" w:hanging="360"/>
+      </w:pPr>
+      <w:rPr>
+        <w:rFonts w:ascii="Arial" w:hAnsi="Arial" w:hint="default"/>
+      </w:rPr>
+    </w:lvl>
+    <w:lvl w:ilvl="6" w:tplc="88409B86" w:tentative="1">
+      <w:start w:val="1"/>
+      <w:numFmt w:val="bullet"/>
+      <w:lvlText w:val="•"/>
+      <w:lvlJc w:val="left"/>
+      <w:pPr>
+        <w:tabs>
+          <w:tab w:val="num" w:pos="5040"/>
+        </w:tabs>
+        <w:ind w:left="5040" w:hanging="360"/>
+      </w:pPr>
+      <w:rPr>
+        <w:rFonts w:ascii="Arial" w:hAnsi="Arial" w:hint="default"/>
+      </w:rPr>
+    </w:lvl>
+    <w:lvl w:ilvl="7" w:tplc="141009C0" w:tentative="1">
+      <w:start w:val="1"/>
+      <w:numFmt w:val="bullet"/>
+      <w:lvlText w:val="•"/>
+      <w:lvlJc w:val="left"/>
+      <w:pPr>
+        <w:tabs>
+          <w:tab w:val="num" w:pos="5760"/>
+        </w:tabs>
+        <w:ind w:left="5760" w:hanging="360"/>
+      </w:pPr>
+      <w:rPr>
+        <w:rFonts w:ascii="Arial" w:hAnsi="Arial" w:hint="default"/>
+      </w:rPr>
+    </w:lvl>
+    <w:lvl w:ilvl="8" w:tplc="556A1BC6" w:tentative="1">
+      <w:start w:val="1"/>
+      <w:numFmt w:val="bullet"/>
+      <w:lvlText w:val="•"/>
+      <w:lvlJc w:val="left"/>
+      <w:pPr>
+        <w:tabs>
+          <w:tab w:val="num" w:pos="6480"/>
+        </w:tabs>
+        <w:ind w:left="6480" w:hanging="360"/>
+      </w:pPr>
+      <w:rPr>
+        <w:rFonts w:ascii="Arial" w:hAnsi="Arial" w:hint="default"/>
+      </w:rPr>
+    </w:lvl>
+  </w:abstractNum>
+  <w:abstractNum w:abstractNumId="12" w15:restartNumberingAfterBreak="0">
+    <w:nsid w:val="79D95199"/>
+    <w:multiLevelType w:val="hybridMultilevel"/>
+    <w:tmpl w:val="3208D634"/>
+    <w:lvl w:ilvl="0" w:tplc="34CCE9BC">
+      <w:start w:val="1"/>
+      <w:numFmt w:val="bullet"/>
+      <w:lvlText w:val="•"/>
+      <w:lvlJc w:val="left"/>
+      <w:pPr>
+        <w:tabs>
+          <w:tab w:val="num" w:pos="720"/>
+        </w:tabs>
+        <w:ind w:left="720" w:hanging="360"/>
+      </w:pPr>
+      <w:rPr>
+        <w:rFonts w:ascii="Arial" w:hAnsi="Arial" w:hint="default"/>
+      </w:rPr>
+    </w:lvl>
+    <w:lvl w:ilvl="1" w:tplc="63204C0E" w:tentative="1">
+      <w:start w:val="1"/>
+      <w:numFmt w:val="bullet"/>
+      <w:lvlText w:val="•"/>
+      <w:lvlJc w:val="left"/>
+      <w:pPr>
+        <w:tabs>
+          <w:tab w:val="num" w:pos="1440"/>
+        </w:tabs>
+        <w:ind w:left="1440" w:hanging="360"/>
+      </w:pPr>
+      <w:rPr>
+        <w:rFonts w:ascii="Arial" w:hAnsi="Arial" w:hint="default"/>
+      </w:rPr>
+    </w:lvl>
+    <w:lvl w:ilvl="2" w:tplc="476C5C36" w:tentative="1">
+      <w:start w:val="1"/>
+      <w:numFmt w:val="bullet"/>
+      <w:lvlText w:val="•"/>
+      <w:lvlJc w:val="left"/>
+      <w:pPr>
+        <w:tabs>
+          <w:tab w:val="num" w:pos="2160"/>
+        </w:tabs>
+        <w:ind w:left="2160" w:hanging="360"/>
+      </w:pPr>
+      <w:rPr>
+        <w:rFonts w:ascii="Arial" w:hAnsi="Arial" w:hint="default"/>
+      </w:rPr>
+    </w:lvl>
+    <w:lvl w:ilvl="3" w:tplc="EB96869A" w:tentative="1">
+      <w:start w:val="1"/>
+      <w:numFmt w:val="bullet"/>
+      <w:lvlText w:val="•"/>
+      <w:lvlJc w:val="left"/>
+      <w:pPr>
+        <w:tabs>
+          <w:tab w:val="num" w:pos="2880"/>
+        </w:tabs>
+        <w:ind w:left="2880" w:hanging="360"/>
+      </w:pPr>
+      <w:rPr>
+        <w:rFonts w:ascii="Arial" w:hAnsi="Arial" w:hint="default"/>
+      </w:rPr>
+    </w:lvl>
+    <w:lvl w:ilvl="4" w:tplc="34147396" w:tentative="1">
+      <w:start w:val="1"/>
+      <w:numFmt w:val="bullet"/>
+      <w:lvlText w:val="•"/>
+      <w:lvlJc w:val="left"/>
+      <w:pPr>
+        <w:tabs>
+          <w:tab w:val="num" w:pos="3600"/>
+        </w:tabs>
+        <w:ind w:left="3600" w:hanging="360"/>
+      </w:pPr>
+      <w:rPr>
+        <w:rFonts w:ascii="Arial" w:hAnsi="Arial" w:hint="default"/>
+      </w:rPr>
+    </w:lvl>
+    <w:lvl w:ilvl="5" w:tplc="A0A8D164" w:tentative="1">
+      <w:start w:val="1"/>
+      <w:numFmt w:val="bullet"/>
+      <w:lvlText w:val="•"/>
+      <w:lvlJc w:val="left"/>
+      <w:pPr>
+        <w:tabs>
+          <w:tab w:val="num" w:pos="4320"/>
+        </w:tabs>
+        <w:ind w:left="4320" w:hanging="360"/>
+      </w:pPr>
+      <w:rPr>
+        <w:rFonts w:ascii="Arial" w:hAnsi="Arial" w:hint="default"/>
+      </w:rPr>
+    </w:lvl>
+    <w:lvl w:ilvl="6" w:tplc="80EEAD3A" w:tentative="1">
+      <w:start w:val="1"/>
+      <w:numFmt w:val="bullet"/>
+      <w:lvlText w:val="•"/>
+      <w:lvlJc w:val="left"/>
+      <w:pPr>
+        <w:tabs>
+          <w:tab w:val="num" w:pos="5040"/>
+        </w:tabs>
+        <w:ind w:left="5040" w:hanging="360"/>
+      </w:pPr>
+      <w:rPr>
+        <w:rFonts w:ascii="Arial" w:hAnsi="Arial" w:hint="default"/>
+      </w:rPr>
+    </w:lvl>
+    <w:lvl w:ilvl="7" w:tplc="30B02D86" w:tentative="1">
+      <w:start w:val="1"/>
+      <w:numFmt w:val="bullet"/>
+      <w:lvlText w:val="•"/>
+      <w:lvlJc w:val="left"/>
+      <w:pPr>
+        <w:tabs>
+          <w:tab w:val="num" w:pos="5760"/>
+        </w:tabs>
+        <w:ind w:left="5760" w:hanging="360"/>
+      </w:pPr>
+      <w:rPr>
+        <w:rFonts w:ascii="Arial" w:hAnsi="Arial" w:hint="default"/>
+      </w:rPr>
+    </w:lvl>
+    <w:lvl w:ilvl="8" w:tplc="D8B67040" w:tentative="1">
+      <w:start w:val="1"/>
+      <w:numFmt w:val="bullet"/>
+      <w:lvlText w:val="•"/>
+      <w:lvlJc w:val="left"/>
+      <w:pPr>
+        <w:tabs>
+          <w:tab w:val="num" w:pos="6480"/>
+        </w:tabs>
+        <w:ind w:left="6480" w:hanging="360"/>
+      </w:pPr>
+      <w:rPr>
+        <w:rFonts w:ascii="Arial" w:hAnsi="Arial" w:hint="default"/>
+      </w:rPr>
+    </w:lvl>
+  </w:abstractNum>
+  <w:num w:numId="1">
+    <w:abstractNumId w:val="9"/>
+  </w:num>
+  <w:num w:numId="2">
+    <w:abstractNumId w:val="5"/>
+  </w:num>
+  <w:num w:numId="3">
+    <w:abstractNumId w:val="3"/>
+  </w:num>
+  <w:num w:numId="4">
+    <w:abstractNumId w:val="11"/>
+  </w:num>
+  <w:num w:numId="5">
+    <w:abstractNumId w:val="12"/>
+  </w:num>
+  <w:num w:numId="6">
+    <w:abstractNumId w:val="0"/>
+  </w:num>
+  <w:num w:numId="7">
+    <w:abstractNumId w:val="4"/>
+  </w:num>
+  <w:num w:numId="8">
+    <w:abstractNumId w:val="1"/>
+  </w:num>
+  <w:num w:numId="9">
+    <w:abstractNumId w:val="8"/>
+  </w:num>
+  <w:num w:numId="10">
+    <w:abstractNumId w:val="10"/>
+  </w:num>
+  <w:num w:numId="11">
+    <w:abstractNumId w:val="2"/>
+  </w:num>
+  <w:num w:numId="12">
+    <w:abstractNumId w:val="6"/>
+  </w:num>
+  <w:num w:numId="13">
+    <w:abstractNumId w:val="7"/>
+  </w:num>
+</w:numbering>
 </file>
 
 <file path=word/styles.xml><?xml version="1.0" encoding="utf-8"?>
@@ -716,7 +3332,6 @@
   <w:style w:type="character" w:default="1" w:styleId="DefaultParagraphFont">
     <w:name w:val="Default Paragraph Font"/>
     <w:uiPriority w:val="1"/>
-    <w:semiHidden/>
     <w:unhideWhenUsed/>
   </w:style>
   <w:style w:type="table" w:default="1" w:styleId="TableNormal">

</xml_diff>

<commit_message>
open file and save file function done
</commit_message>
<xml_diff>
--- a/arrai structure.docx
+++ b/arrai structure.docx
@@ -19,11 +19,6 @@
       </w:r>
     </w:p>
     <w:p>
-      <w:pPr>
-        <w:rPr>
-          <w:rFonts w:hint="eastAsia"/>
-        </w:rPr>
-      </w:pPr>
       <w:r>
         <w:t>Ndim</w:t>
       </w:r>
@@ -32,11 +27,6 @@
       </w:r>
     </w:p>
     <w:p>
-      <w:pPr>
-        <w:rPr>
-          <w:rFonts w:hint="eastAsia"/>
-        </w:rPr>
-      </w:pPr>
       <w:r>
         <w:t>Shape</w:t>
       </w:r>
@@ -78,13 +68,7 @@
         <w:t>Zeros</w:t>
       </w:r>
       <w:r>
-        <w:t>(</w:t>
-      </w:r>
-      <w:r>
-        <w:t>shape</w:t>
-      </w:r>
-      <w:r>
-        <w:t>)</w:t>
+        <w:t>(shape)</w:t>
       </w:r>
     </w:p>
     <w:p>
@@ -92,35 +76,17 @@
         <w:t>Identity</w:t>
       </w:r>
       <w:r>
-        <w:t>(</w:t>
-      </w:r>
-      <w:r>
-        <w:t>shape</w:t>
-      </w:r>
-      <w:r>
-        <w:t>)</w:t>
+        <w:t>(shape)</w:t>
       </w:r>
     </w:p>
     <w:p>
       <w:r>
-        <w:t>Full(</w:t>
-      </w:r>
-      <w:r>
-        <w:t>shape</w:t>
-      </w:r>
-      <w:r>
-        <w:t>, value)</w:t>
+        <w:t>Full(shape, value)</w:t>
       </w:r>
     </w:p>
     <w:p>
       <w:r>
-        <w:t>Reshape(</w:t>
-      </w:r>
-      <w:r>
-        <w:t>shape</w:t>
-      </w:r>
-      <w:r>
-        <w:t>)</w:t>
+        <w:t>Reshape(shape)</w:t>
       </w:r>
     </w:p>
     <w:p>
@@ -514,13 +480,7 @@
           </w:tcPr>
           <w:p>
             <w:r>
-              <w:t>Vector</w:t>
-            </w:r>
-            <w:r>
-              <w:t>(p2</w:t>
-            </w:r>
-            <w:r>
-              <w:t>)</w:t>
+              <w:t>Vector(p2)</w:t>
             </w:r>
           </w:p>
         </w:tc>
@@ -644,13 +604,7 @@
           </w:tcPr>
           <w:p>
             <w:r>
-              <w:t>Vector(p</w:t>
-            </w:r>
-            <w:r>
-              <w:t>3</w:t>
-            </w:r>
-            <w:r>
-              <w:t>)</w:t>
+              <w:t>Vector(p3)</w:t>
             </w:r>
           </w:p>
         </w:tc>
@@ -799,33 +753,37 @@
             <w:r>
               <w:t>done</w:t>
             </w:r>
+          </w:p>
+        </w:tc>
+      </w:tr>
+      <w:tr>
+        <w:tc>
+          <w:tcPr>
+            <w:tcW w:w="2250" w:type="dxa"/>
+          </w:tcPr>
+          <w:p/>
+        </w:tc>
+        <w:tc>
+          <w:tcPr>
+            <w:tcW w:w="5850" w:type="dxa"/>
+          </w:tcPr>
+          <w:p>
+            <w:r>
+              <w:t>Matrix Multiplication(2%)</w:t>
+            </w:r>
+          </w:p>
+        </w:tc>
+        <w:tc>
+          <w:tcPr>
+            <w:tcW w:w="1980" w:type="dxa"/>
+          </w:tcPr>
+          <w:p>
+            <w:r>
+              <w:t>done</w:t>
+            </w:r>
             <w:bookmarkStart w:id="0" w:name="_GoBack"/>
             <w:bookmarkEnd w:id="0"/>
           </w:p>
-        </w:tc>
-      </w:tr>
-      <w:tr>
-        <w:tc>
-          <w:tcPr>
-            <w:tcW w:w="2250" w:type="dxa"/>
-          </w:tcPr>
-          <w:p/>
-        </w:tc>
-        <w:tc>
-          <w:tcPr>
-            <w:tcW w:w="5850" w:type="dxa"/>
-          </w:tcPr>
-          <w:p>
-            <w:r>
-              <w:t>Matrix Multiplication(2%)</w:t>
-            </w:r>
-          </w:p>
-        </w:tc>
-        <w:tc>
-          <w:tcPr>
-            <w:tcW w:w="1980" w:type="dxa"/>
-          </w:tcPr>
-          <w:p/>
         </w:tc>
       </w:tr>
       <w:tr>
@@ -3332,6 +3290,7 @@
   <w:style w:type="character" w:default="1" w:styleId="DefaultParagraphFont">
     <w:name w:val="Default Paragraph Font"/>
     <w:uiPriority w:val="1"/>
+    <w:semiHidden/>
     <w:unhideWhenUsed/>
   </w:style>
   <w:style w:type="table" w:default="1" w:styleId="TableNormal">

</xml_diff>

<commit_message>
front end finish ui manager (can save matrixes and vectors), result running still remain undone
</commit_message>
<xml_diff>
--- a/arrai structure.docx
+++ b/arrai structure.docx
@@ -3,11 +3,24 @@
 <w:document xmlns:wpc="http://schemas.microsoft.com/office/word/2010/wordprocessingCanvas" xmlns:cx="http://schemas.microsoft.com/office/drawing/2014/chartex" xmlns:mc="http://schemas.openxmlformats.org/markup-compatibility/2006" xmlns:o="urn:schemas-microsoft-com:office:office" xmlns:r="http://schemas.openxmlformats.org/officeDocument/2006/relationships" xmlns:m="http://schemas.openxmlformats.org/officeDocument/2006/math" xmlns:v="urn:schemas-microsoft-com:vml" xmlns:wp14="http://schemas.microsoft.com/office/word/2010/wordprocessingDrawing" xmlns:wp="http://schemas.openxmlformats.org/drawingml/2006/wordprocessingDrawing" xmlns:w10="urn:schemas-microsoft-com:office:word" xmlns:w="http://schemas.openxmlformats.org/wordprocessingml/2006/main" xmlns:w14="http://schemas.microsoft.com/office/word/2010/wordml" xmlns:w15="http://schemas.microsoft.com/office/word/2012/wordml" xmlns:w16se="http://schemas.microsoft.com/office/word/2015/wordml/symex" xmlns:wpg="http://schemas.microsoft.com/office/word/2010/wordprocessingGroup" xmlns:wpi="http://schemas.microsoft.com/office/word/2010/wordprocessingInk" xmlns:wne="http://schemas.microsoft.com/office/word/2006/wordml" xmlns:wps="http://schemas.microsoft.com/office/word/2010/wordprocessingShape" mc:Ignorable="w14 w15 w16se wp14">
   <w:body>
     <w:p>
+      <w:proofErr w:type="spellStart"/>
       <w:r>
-        <w:t>Arrai structure</w:t>
+        <w:t>Arrai</w:t>
+      </w:r>
+      <w:proofErr w:type="spellEnd"/>
+      <w:r>
+        <w:t xml:space="preserve"> </w:t>
+      </w:r>
+      <w:proofErr w:type="gramStart"/>
+      <w:r>
+        <w:t>structure</w:t>
       </w:r>
       <w:r>
-        <w:t>(only exist 2d inside)</w:t>
+        <w:t>(</w:t>
+      </w:r>
+      <w:proofErr w:type="gramEnd"/>
+      <w:r>
+        <w:t>only exist 2d inside)</w:t>
       </w:r>
       <w:r>
         <w:t>:</w:t>
@@ -19,11 +32,18 @@
       </w:r>
     </w:p>
     <w:p>
+      <w:proofErr w:type="spellStart"/>
+      <w:proofErr w:type="gramStart"/>
       <w:r>
         <w:t>Ndim</w:t>
       </w:r>
+      <w:proofErr w:type="spellEnd"/>
       <w:r>
-        <w:t>(is always 2)</w:t>
+        <w:t>(</w:t>
+      </w:r>
+      <w:proofErr w:type="gramEnd"/>
+      <w:r>
+        <w:t>is always 2)</w:t>
       </w:r>
     </w:p>
     <w:p>
@@ -37,11 +57,16 @@
       </w:r>
     </w:p>
     <w:p>
+      <w:proofErr w:type="gramStart"/>
       <w:r>
         <w:t>Array</w:t>
       </w:r>
       <w:r>
-        <w:t>(is always 2S array)</w:t>
+        <w:t>(</w:t>
+      </w:r>
+      <w:proofErr w:type="gramEnd"/>
+      <w:r>
+        <w:t>is always 2S array)</w:t>
       </w:r>
     </w:p>
     <w:p/>
@@ -80,8 +105,13 @@
       </w:r>
     </w:p>
     <w:p>
+      <w:proofErr w:type="gramStart"/>
       <w:r>
-        <w:t>Full(shape, value)</w:t>
+        <w:t>Full(</w:t>
+      </w:r>
+      <w:proofErr w:type="gramEnd"/>
+      <w:r>
+        <w:t>shape, value)</w:t>
       </w:r>
     </w:p>
     <w:p>
@@ -90,14 +120,40 @@
       </w:r>
     </w:p>
     <w:p>
+      <w:proofErr w:type="spellStart"/>
       <w:r>
-        <w:t>Arange(range)</w:t>
+        <w:t>Arange</w:t>
+      </w:r>
+      <w:proofErr w:type="spellEnd"/>
+      <w:r>
+        <w:t>(range)</w:t>
       </w:r>
     </w:p>
     <w:p/>
     <w:p>
       <w:r>
-        <w:t>Table of methods to used by arrai(both vector and matrix) and its operators</w:t>
+        <w:t xml:space="preserve">Table of methods to </w:t>
+      </w:r>
+      <w:proofErr w:type="spellStart"/>
+      <w:r>
+        <w:t>used</w:t>
+      </w:r>
+      <w:proofErr w:type="spellEnd"/>
+      <w:r>
+        <w:t xml:space="preserve"> by </w:t>
+      </w:r>
+      <w:proofErr w:type="spellStart"/>
+      <w:proofErr w:type="gramStart"/>
+      <w:r>
+        <w:t>arrai</w:t>
+      </w:r>
+      <w:proofErr w:type="spellEnd"/>
+      <w:r>
+        <w:t>(</w:t>
+      </w:r>
+      <w:proofErr w:type="gramEnd"/>
+      <w:r>
+        <w:t>both vector and matrix) and its operators</w:t>
       </w:r>
     </w:p>
     <w:tbl>
@@ -150,7 +206,21 @@
               <w:rPr>
                 <w:rFonts w:hint="eastAsia"/>
               </w:rPr>
-              <w:t>(m,n)</w:t>
+              <w:t>(</w:t>
+            </w:r>
+            <w:proofErr w:type="spellStart"/>
+            <w:r>
+              <w:rPr>
+                <w:rFonts w:hint="eastAsia"/>
+              </w:rPr>
+              <w:t>m,n</w:t>
+            </w:r>
+            <w:proofErr w:type="spellEnd"/>
+            <w:r>
+              <w:rPr>
+                <w:rFonts w:hint="eastAsia"/>
+              </w:rPr>
+              <w:t>)</w:t>
             </w:r>
           </w:p>
         </w:tc>
@@ -208,7 +278,15 @@
           </w:p>
           <w:p>
             <w:r>
-              <w:t>if one of a or b are 0-D, will just do scalar multiplication</w:t>
+              <w:t xml:space="preserve">if one of </w:t>
+            </w:r>
+            <w:proofErr w:type="gramStart"/>
+            <w:r>
+              <w:t>a</w:t>
+            </w:r>
+            <w:proofErr w:type="gramEnd"/>
+            <w:r>
+              <w:t xml:space="preserve"> or b are 0-D, will just do scalar multiplication</w:t>
             </w:r>
           </w:p>
           <w:p/>
@@ -324,6 +402,7 @@
             <w:tcW w:w="2250" w:type="dxa"/>
           </w:tcPr>
           <w:p>
+            <w:bookmarkStart w:id="0" w:name="_GoBack" w:colFirst="0" w:colLast="2"/>
             <w:r>
               <w:t>Vector</w:t>
             </w:r>
@@ -713,7 +792,15 @@
           </w:tcPr>
           <w:p>
             <w:r>
-              <w:t>Use Gram-schmidt to find orthonormal basis(5%)</w:t>
+              <w:t>Use Gram-</w:t>
+            </w:r>
+            <w:proofErr w:type="spellStart"/>
+            <w:r>
+              <w:t>schmidt</w:t>
+            </w:r>
+            <w:proofErr w:type="spellEnd"/>
+            <w:r>
+              <w:t xml:space="preserve"> to find orthonormal basis(5%)</w:t>
             </w:r>
           </w:p>
         </w:tc>
@@ -781,8 +868,6 @@
             <w:r>
               <w:t>done</w:t>
             </w:r>
-            <w:bookmarkStart w:id="0" w:name="_GoBack"/>
-            <w:bookmarkEnd w:id="0"/>
           </w:p>
         </w:tc>
       </w:tr>
@@ -831,7 +916,17 @@
           <w:tcPr>
             <w:tcW w:w="1980" w:type="dxa"/>
           </w:tcPr>
-          <w:p/>
+          <w:p>
+            <w:r>
+              <w:t>D</w:t>
+            </w:r>
+            <w:r>
+              <w:rPr>
+                <w:rFonts w:hint="eastAsia"/>
+              </w:rPr>
+              <w:t>one</w:t>
+            </w:r>
+          </w:p>
         </w:tc>
       </w:tr>
       <w:tr>
@@ -922,8 +1017,13 @@
             <w:tcW w:w="5850" w:type="dxa"/>
           </w:tcPr>
           <w:p>
-            <w:r>
-              <w:t>Adjoint of Matrix(4%)</w:t>
+            <w:proofErr w:type="spellStart"/>
+            <w:r>
+              <w:t>Adjoint</w:t>
+            </w:r>
+            <w:proofErr w:type="spellEnd"/>
+            <w:r>
+              <w:t xml:space="preserve"> of Matrix(4%)</w:t>
             </w:r>
           </w:p>
         </w:tc>
@@ -1013,6 +1113,7 @@
           <w:p/>
         </w:tc>
       </w:tr>
+      <w:bookmarkEnd w:id="0"/>
     </w:tbl>
     <w:p/>
     <w:sectPr>

</xml_diff>

<commit_message>
update arrai structure document
</commit_message>
<xml_diff>
--- a/arrai structure.docx
+++ b/arrai structure.docx
@@ -402,7 +402,6 @@
             <w:tcW w:w="2250" w:type="dxa"/>
           </w:tcPr>
           <w:p>
-            <w:bookmarkStart w:id="0" w:name="_GoBack" w:colFirst="0" w:colLast="2"/>
             <w:r>
               <w:t>Vector</w:t>
             </w:r>
@@ -501,7 +500,11 @@
           <w:tcPr>
             <w:tcW w:w="1980" w:type="dxa"/>
           </w:tcPr>
-          <w:p/>
+          <w:p>
+            <w:r>
+              <w:t>done</w:t>
+            </w:r>
+          </w:p>
         </w:tc>
       </w:tr>
       <w:tr>
@@ -525,7 +528,11 @@
           <w:tcPr>
             <w:tcW w:w="1980" w:type="dxa"/>
           </w:tcPr>
-          <w:p/>
+          <w:p>
+            <w:r>
+              <w:t>done</w:t>
+            </w:r>
+          </w:p>
         </w:tc>
       </w:tr>
       <w:tr>
@@ -549,7 +556,11 @@
           <w:tcPr>
             <w:tcW w:w="1980" w:type="dxa"/>
           </w:tcPr>
-          <w:p/>
+          <w:p>
+            <w:r>
+              <w:t>done</w:t>
+            </w:r>
+          </w:p>
         </w:tc>
       </w:tr>
       <w:tr>
@@ -577,7 +588,11 @@
           <w:tcPr>
             <w:tcW w:w="1980" w:type="dxa"/>
           </w:tcPr>
-          <w:p/>
+          <w:p>
+            <w:r>
+              <w:t>done</w:t>
+            </w:r>
+          </w:p>
         </w:tc>
       </w:tr>
       <w:tr>
@@ -601,7 +616,11 @@
           <w:tcPr>
             <w:tcW w:w="1980" w:type="dxa"/>
           </w:tcPr>
-          <w:p/>
+          <w:p>
+            <w:r>
+              <w:t>done</w:t>
+            </w:r>
+          </w:p>
         </w:tc>
       </w:tr>
       <w:tr>
@@ -625,7 +644,11 @@
           <w:tcPr>
             <w:tcW w:w="1980" w:type="dxa"/>
           </w:tcPr>
-          <w:p/>
+          <w:p>
+            <w:r>
+              <w:t>done</w:t>
+            </w:r>
+          </w:p>
         </w:tc>
       </w:tr>
       <w:tr>
@@ -651,6 +674,8 @@
           </w:tcPr>
           <w:p/>
         </w:tc>
+        <w:bookmarkStart w:id="0" w:name="_GoBack"/>
+        <w:bookmarkEnd w:id="0"/>
       </w:tr>
       <w:tr>
         <w:tc>
@@ -1113,7 +1138,6 @@
           <w:p/>
         </w:tc>
       </w:tr>
-      <w:bookmarkEnd w:id="0"/>
     </w:tbl>
     <w:p/>
     <w:sectPr>

</xml_diff>

<commit_message>
update arrai structure as all vector method has been done
</commit_message>
<xml_diff>
--- a/arrai structure.docx
+++ b/arrai structure.docx
@@ -3,24 +3,11 @@
 <w:document xmlns:wpc="http://schemas.microsoft.com/office/word/2010/wordprocessingCanvas" xmlns:cx="http://schemas.microsoft.com/office/drawing/2014/chartex" xmlns:mc="http://schemas.openxmlformats.org/markup-compatibility/2006" xmlns:o="urn:schemas-microsoft-com:office:office" xmlns:r="http://schemas.openxmlformats.org/officeDocument/2006/relationships" xmlns:m="http://schemas.openxmlformats.org/officeDocument/2006/math" xmlns:v="urn:schemas-microsoft-com:vml" xmlns:wp14="http://schemas.microsoft.com/office/word/2010/wordprocessingDrawing" xmlns:wp="http://schemas.openxmlformats.org/drawingml/2006/wordprocessingDrawing" xmlns:w10="urn:schemas-microsoft-com:office:word" xmlns:w="http://schemas.openxmlformats.org/wordprocessingml/2006/main" xmlns:w14="http://schemas.microsoft.com/office/word/2010/wordml" xmlns:w15="http://schemas.microsoft.com/office/word/2012/wordml" xmlns:w16se="http://schemas.microsoft.com/office/word/2015/wordml/symex" xmlns:wpg="http://schemas.microsoft.com/office/word/2010/wordprocessingGroup" xmlns:wpi="http://schemas.microsoft.com/office/word/2010/wordprocessingInk" xmlns:wne="http://schemas.microsoft.com/office/word/2006/wordml" xmlns:wps="http://schemas.microsoft.com/office/word/2010/wordprocessingShape" mc:Ignorable="w14 w15 w16se wp14">
   <w:body>
     <w:p>
-      <w:proofErr w:type="spellStart"/>
       <w:r>
-        <w:t>Arrai</w:t>
-      </w:r>
-      <w:proofErr w:type="spellEnd"/>
-      <w:r>
-        <w:t xml:space="preserve"> </w:t>
-      </w:r>
-      <w:proofErr w:type="gramStart"/>
-      <w:r>
-        <w:t>structure</w:t>
+        <w:t>Arrai structure</w:t>
       </w:r>
       <w:r>
-        <w:t>(</w:t>
-      </w:r>
-      <w:proofErr w:type="gramEnd"/>
-      <w:r>
-        <w:t>only exist 2d inside)</w:t>
+        <w:t>(only exist 2d inside)</w:t>
       </w:r>
       <w:r>
         <w:t>:</w:t>
@@ -32,18 +19,11 @@
       </w:r>
     </w:p>
     <w:p>
-      <w:proofErr w:type="spellStart"/>
-      <w:proofErr w:type="gramStart"/>
       <w:r>
         <w:t>Ndim</w:t>
       </w:r>
-      <w:proofErr w:type="spellEnd"/>
       <w:r>
-        <w:t>(</w:t>
-      </w:r>
-      <w:proofErr w:type="gramEnd"/>
-      <w:r>
-        <w:t>is always 2)</w:t>
+        <w:t>(is always 2)</w:t>
       </w:r>
     </w:p>
     <w:p>
@@ -57,16 +37,11 @@
       </w:r>
     </w:p>
     <w:p>
-      <w:proofErr w:type="gramStart"/>
       <w:r>
         <w:t>Array</w:t>
       </w:r>
       <w:r>
-        <w:t>(</w:t>
-      </w:r>
-      <w:proofErr w:type="gramEnd"/>
-      <w:r>
-        <w:t>is always 2S array)</w:t>
+        <w:t>(is always 2S array)</w:t>
       </w:r>
     </w:p>
     <w:p/>
@@ -105,13 +80,8 @@
       </w:r>
     </w:p>
     <w:p>
-      <w:proofErr w:type="gramStart"/>
       <w:r>
-        <w:t>Full(</w:t>
-      </w:r>
-      <w:proofErr w:type="gramEnd"/>
-      <w:r>
-        <w:t>shape, value)</w:t>
+        <w:t>Full(shape, value)</w:t>
       </w:r>
     </w:p>
     <w:p>
@@ -120,40 +90,14 @@
       </w:r>
     </w:p>
     <w:p>
-      <w:proofErr w:type="spellStart"/>
       <w:r>
-        <w:t>Arange</w:t>
-      </w:r>
-      <w:proofErr w:type="spellEnd"/>
-      <w:r>
-        <w:t>(range)</w:t>
+        <w:t>Arange(range)</w:t>
       </w:r>
     </w:p>
     <w:p/>
     <w:p>
       <w:r>
-        <w:t xml:space="preserve">Table of methods to </w:t>
-      </w:r>
-      <w:proofErr w:type="spellStart"/>
-      <w:r>
-        <w:t>used</w:t>
-      </w:r>
-      <w:proofErr w:type="spellEnd"/>
-      <w:r>
-        <w:t xml:space="preserve"> by </w:t>
-      </w:r>
-      <w:proofErr w:type="spellStart"/>
-      <w:proofErr w:type="gramStart"/>
-      <w:r>
-        <w:t>arrai</w:t>
-      </w:r>
-      <w:proofErr w:type="spellEnd"/>
-      <w:r>
-        <w:t>(</w:t>
-      </w:r>
-      <w:proofErr w:type="gramEnd"/>
-      <w:r>
-        <w:t>both vector and matrix) and its operators</w:t>
+        <w:t>Table of methods to used by arrai(both vector and matrix) and its operators</w:t>
       </w:r>
     </w:p>
     <w:tbl>
@@ -206,21 +150,7 @@
               <w:rPr>
                 <w:rFonts w:hint="eastAsia"/>
               </w:rPr>
-              <w:t>(</w:t>
-            </w:r>
-            <w:proofErr w:type="spellStart"/>
-            <w:r>
-              <w:rPr>
-                <w:rFonts w:hint="eastAsia"/>
-              </w:rPr>
-              <w:t>m,n</w:t>
-            </w:r>
-            <w:proofErr w:type="spellEnd"/>
-            <w:r>
-              <w:rPr>
-                <w:rFonts w:hint="eastAsia"/>
-              </w:rPr>
-              <w:t>)</w:t>
+              <w:t>(m,n)</w:t>
             </w:r>
           </w:p>
         </w:tc>
@@ -278,15 +208,7 @@
           </w:p>
           <w:p>
             <w:r>
-              <w:t xml:space="preserve">if one of </w:t>
-            </w:r>
-            <w:proofErr w:type="gramStart"/>
-            <w:r>
-              <w:t>a</w:t>
-            </w:r>
-            <w:proofErr w:type="gramEnd"/>
-            <w:r>
-              <w:t xml:space="preserve"> or b are 0-D, will just do scalar multiplication</w:t>
+              <w:t>if one of a or b are 0-D, will just do scalar multiplication</w:t>
             </w:r>
           </w:p>
           <w:p/>
@@ -672,10 +594,12 @@
           <w:tcPr>
             <w:tcW w:w="1980" w:type="dxa"/>
           </w:tcPr>
-          <w:p/>
-        </w:tc>
-        <w:bookmarkStart w:id="0" w:name="_GoBack"/>
-        <w:bookmarkEnd w:id="0"/>
+          <w:p>
+            <w:r>
+              <w:t>done</w:t>
+            </w:r>
+          </w:p>
+        </w:tc>
       </w:tr>
       <w:tr>
         <w:tc>
@@ -698,7 +622,11 @@
           <w:tcPr>
             <w:tcW w:w="1980" w:type="dxa"/>
           </w:tcPr>
-          <w:p/>
+          <w:p>
+            <w:r>
+              <w:t>done</w:t>
+            </w:r>
+          </w:p>
         </w:tc>
       </w:tr>
       <w:tr>
@@ -729,7 +657,11 @@
           <w:tcPr>
             <w:tcW w:w="1980" w:type="dxa"/>
           </w:tcPr>
-          <w:p/>
+          <w:p>
+            <w:r>
+              <w:t>done</w:t>
+            </w:r>
+          </w:p>
         </w:tc>
       </w:tr>
       <w:tr>
@@ -753,7 +685,11 @@
           <w:tcPr>
             <w:tcW w:w="1980" w:type="dxa"/>
           </w:tcPr>
-          <w:p/>
+          <w:p>
+            <w:r>
+              <w:t>done</w:t>
+            </w:r>
+          </w:p>
         </w:tc>
       </w:tr>
       <w:tr>
@@ -777,7 +713,11 @@
           <w:tcPr>
             <w:tcW w:w="1980" w:type="dxa"/>
           </w:tcPr>
-          <w:p/>
+          <w:p>
+            <w:r>
+              <w:t>done</w:t>
+            </w:r>
+          </w:p>
         </w:tc>
       </w:tr>
       <w:tr>
@@ -801,7 +741,11 @@
           <w:tcPr>
             <w:tcW w:w="1980" w:type="dxa"/>
           </w:tcPr>
-          <w:p/>
+          <w:p>
+            <w:r>
+              <w:t>done</w:t>
+            </w:r>
+          </w:p>
         </w:tc>
       </w:tr>
       <w:tr>
@@ -817,15 +761,7 @@
           </w:tcPr>
           <w:p>
             <w:r>
-              <w:t>Use Gram-</w:t>
-            </w:r>
-            <w:proofErr w:type="spellStart"/>
-            <w:r>
-              <w:t>schmidt</w:t>
-            </w:r>
-            <w:proofErr w:type="spellEnd"/>
-            <w:r>
-              <w:t xml:space="preserve"> to find orthonormal basis(5%)</w:t>
+              <w:t>Use Gram-schmidt to find orthonormal basis(5%)</w:t>
             </w:r>
           </w:p>
         </w:tc>
@@ -833,7 +769,13 @@
           <w:tcPr>
             <w:tcW w:w="1980" w:type="dxa"/>
           </w:tcPr>
-          <w:p/>
+          <w:p>
+            <w:r>
+              <w:t>done</w:t>
+            </w:r>
+            <w:bookmarkStart w:id="0" w:name="_GoBack"/>
+            <w:bookmarkEnd w:id="0"/>
+          </w:p>
         </w:tc>
       </w:tr>
       <w:tr>
@@ -1042,13 +984,8 @@
             <w:tcW w:w="5850" w:type="dxa"/>
           </w:tcPr>
           <w:p>
-            <w:proofErr w:type="spellStart"/>
-            <w:r>
-              <w:t>Adjoint</w:t>
-            </w:r>
-            <w:proofErr w:type="spellEnd"/>
-            <w:r>
-              <w:t xml:space="preserve"> of Matrix(4%)</w:t>
+            <w:r>
+              <w:t>Adjoint of Matrix(4%)</w:t>
             </w:r>
           </w:p>
         </w:tc>

</xml_diff>

<commit_message>
all checked, a little problem on rank and power method, the rest are all correct
</commit_message>
<xml_diff>
--- a/arrai structure.docx
+++ b/arrai structure.docx
@@ -773,8 +773,6 @@
             <w:r>
               <w:t>done</w:t>
             </w:r>
-            <w:bookmarkStart w:id="0" w:name="_GoBack"/>
-            <w:bookmarkEnd w:id="0"/>
           </w:p>
         </w:tc>
       </w:tr>
@@ -859,7 +857,11 @@
           <w:tcPr>
             <w:tcW w:w="1980" w:type="dxa"/>
           </w:tcPr>
-          <w:p/>
+          <w:p>
+            <w:r>
+              <w:t>Got bug</w:t>
+            </w:r>
+          </w:p>
         </w:tc>
       </w:tr>
       <w:tr>
@@ -921,7 +923,11 @@
           <w:tcPr>
             <w:tcW w:w="1980" w:type="dxa"/>
           </w:tcPr>
-          <w:p/>
+          <w:p>
+            <w:r>
+              <w:t>done</w:t>
+            </w:r>
+          </w:p>
         </w:tc>
       </w:tr>
       <w:tr>
@@ -945,7 +951,11 @@
           <w:tcPr>
             <w:tcW w:w="1980" w:type="dxa"/>
           </w:tcPr>
-          <w:p/>
+          <w:p>
+            <w:r>
+              <w:t>done</w:t>
+            </w:r>
+          </w:p>
         </w:tc>
       </w:tr>
       <w:tr>
@@ -969,7 +979,11 @@
           <w:tcPr>
             <w:tcW w:w="1980" w:type="dxa"/>
           </w:tcPr>
-          <w:p/>
+          <w:p>
+            <w:r>
+              <w:t>done</w:t>
+            </w:r>
+          </w:p>
         </w:tc>
       </w:tr>
       <w:tr>
@@ -993,7 +1007,11 @@
           <w:tcPr>
             <w:tcW w:w="1980" w:type="dxa"/>
           </w:tcPr>
-          <w:p/>
+          <w:p>
+            <w:r>
+              <w:t>Done</w:t>
+            </w:r>
+          </w:p>
         </w:tc>
       </w:tr>
       <w:tr>
@@ -1024,7 +1042,11 @@
           <w:tcPr>
             <w:tcW w:w="1980" w:type="dxa"/>
           </w:tcPr>
-          <w:p/>
+          <w:p>
+            <w:r>
+              <w:t>Done</w:t>
+            </w:r>
+          </w:p>
         </w:tc>
       </w:tr>
       <w:tr>
@@ -1048,7 +1070,11 @@
           <w:tcPr>
             <w:tcW w:w="1980" w:type="dxa"/>
           </w:tcPr>
-          <w:p/>
+          <w:p>
+            <w:r>
+              <w:t>bug</w:t>
+            </w:r>
+          </w:p>
         </w:tc>
       </w:tr>
       <w:tr>
@@ -1072,7 +1098,13 @@
           <w:tcPr>
             <w:tcW w:w="1980" w:type="dxa"/>
           </w:tcPr>
-          <w:p/>
+          <w:p>
+            <w:r>
+              <w:t>done</w:t>
+            </w:r>
+            <w:bookmarkStart w:id="0" w:name="_GoBack"/>
+            <w:bookmarkEnd w:id="0"/>
+          </w:p>
         </w:tc>
       </w:tr>
     </w:tbl>

</xml_diff>